<commit_message>
Updated the Word document, time for a first release.
</commit_message>
<xml_diff>
--- a/Demcon challenge.docx
+++ b/Demcon challenge.docx
@@ -11,21 +11,12 @@
           <w:szCs w:val="48"/>
         </w:rPr>
       </w:pPr>
-      <w:proofErr w:type="spellStart"/>
       <w:r>
         <w:rPr>
           <w:sz w:val="56"/>
           <w:szCs w:val="48"/>
         </w:rPr>
-        <w:t>Demcon</w:t>
-      </w:r>
-      <w:proofErr w:type="spellEnd"/>
-      <w:r>
-        <w:rPr>
-          <w:sz w:val="56"/>
-          <w:szCs w:val="48"/>
-        </w:rPr>
-        <w:t xml:space="preserve"> festival challenge</w:t>
+        <w:t>Demcon festival challenge</w:t>
       </w:r>
     </w:p>
     <w:p>
@@ -100,21 +91,8 @@
         </w:numPr>
       </w:pPr>
       <w:r>
-        <w:t xml:space="preserve">Show = name + </w:t>
+        <w:t>Show = name + starttime + endtime</w:t>
       </w:r>
-      <w:proofErr w:type="spellStart"/>
-      <w:r>
-        <w:t>starttime</w:t>
-      </w:r>
-      <w:proofErr w:type="spellEnd"/>
-      <w:r>
-        <w:t xml:space="preserve"> + </w:t>
-      </w:r>
-      <w:proofErr w:type="spellStart"/>
-      <w:r>
-        <w:t>endtime</w:t>
-      </w:r>
-      <w:proofErr w:type="spellEnd"/>
     </w:p>
     <w:p>
       <w:pPr>
@@ -146,7 +124,13 @@
         <w:pStyle w:val="NoSpacing"/>
       </w:pPr>
       <w:r>
-        <w:t>These are used for the classes.</w:t>
+        <w:t>These are used for the classes</w:t>
+      </w:r>
+      <w:r>
+        <w:t xml:space="preserve"> CShow, CStage and CSchedule</w:t>
+      </w:r>
+      <w:r>
+        <w:t>.</w:t>
       </w:r>
     </w:p>
     <w:p>
@@ -270,8 +254,1162 @@
         <w:t xml:space="preserve">Currently, the selection is simply based on the amount of stages needed. However, more factors could be used. </w:t>
       </w:r>
     </w:p>
+    <w:p>
+      <w:pPr>
+        <w:pStyle w:val="Heading1"/>
+      </w:pPr>
+      <w:r>
+        <w:t>Showing the schedule</w:t>
+      </w:r>
+    </w:p>
+    <w:p>
+      <w:pPr>
+        <w:pStyle w:val="NoSpacing"/>
+      </w:pPr>
+      <w:r>
+        <w:t xml:space="preserve">For showing the schedule, I use a Canvas. The class CDrawSchedule draws the necessary elements on the canvas. After that, the canvas is resized. Of course, we can make it more fancier but that was not the assignment </w:t>
+      </w:r>
+      <w:r>
+        <w:rPr>
+          <mc:AlternateContent>
+            <mc:Choice Requires="w16se"/>
+            <mc:Fallback>
+              <w:rFonts w:ascii="Segoe UI Emoji" w:eastAsia="Segoe UI Emoji" w:hAnsi="Segoe UI Emoji" w:cs="Segoe UI Emoji"/>
+            </mc:Fallback>
+          </mc:AlternateContent>
+        </w:rPr>
+        <mc:AlternateContent>
+          <mc:Choice Requires="w16se">
+            <w16se:symEx w16se:font="Segoe UI Emoji" w16se:char="1F60A"/>
+          </mc:Choice>
+          <mc:Fallback>
+            <w:t>😊</w:t>
+          </mc:Fallback>
+        </mc:AlternateContent>
+      </w:r>
+      <w:r>
+        <w:t>.</w:t>
+      </w:r>
+    </w:p>
+    <w:p>
+      <w:pPr>
+        <w:spacing w:after="160" w:line="259" w:lineRule="auto"/>
+        <w:rPr>
+          <w:rFonts w:asciiTheme="minorHAnsi" w:hAnsiTheme="minorHAnsi"/>
+        </w:rPr>
+      </w:pPr>
+      <w:r>
+        <w:br w:type="page"/>
+      </w:r>
+    </w:p>
+    <w:p>
+      <w:pPr>
+        <w:pStyle w:val="Heading1"/>
+      </w:pPr>
+      <w:r>
+        <w:lastRenderedPageBreak/>
+        <w:t>The Question</w:t>
+      </w:r>
+    </w:p>
+    <w:tbl>
+      <w:tblPr>
+        <w:tblW w:w="5000" w:type="pct"/>
+        <w:tblCellSpacing w:w="0" w:type="dxa"/>
+        <w:shd w:val="clear" w:color="auto" w:fill="EDEDED"/>
+        <w:tblCellMar>
+          <w:left w:w="0" w:type="dxa"/>
+          <w:right w:w="0" w:type="dxa"/>
+        </w:tblCellMar>
+        <w:tblLook w:val="04A0" w:firstRow="1" w:lastRow="0" w:firstColumn="1" w:lastColumn="0" w:noHBand="0" w:noVBand="1"/>
+      </w:tblPr>
+      <w:tblGrid>
+        <w:gridCol w:w="9639"/>
+      </w:tblGrid>
+      <w:tr>
+        <w:trPr>
+          <w:tblCellSpacing w:w="0" w:type="dxa"/>
+        </w:trPr>
+        <w:tc>
+          <w:tcPr>
+            <w:tcW w:w="0" w:type="auto"/>
+            <w:shd w:val="clear" w:color="auto" w:fill="EDEDED"/>
+            <w:tcMar>
+              <w:top w:w="0" w:type="dxa"/>
+              <w:left w:w="0" w:type="dxa"/>
+              <w:bottom w:w="300" w:type="dxa"/>
+              <w:right w:w="0" w:type="dxa"/>
+            </w:tcMar>
+            <w:hideMark/>
+          </w:tcPr>
+          <w:tbl>
+            <w:tblPr>
+              <w:tblW w:w="5000" w:type="pct"/>
+              <w:jc w:val="center"/>
+              <w:tblCellSpacing w:w="0" w:type="dxa"/>
+              <w:tblCellMar>
+                <w:left w:w="0" w:type="dxa"/>
+                <w:right w:w="0" w:type="dxa"/>
+              </w:tblCellMar>
+              <w:tblLook w:val="04A0" w:firstRow="1" w:lastRow="0" w:firstColumn="1" w:lastColumn="0" w:noHBand="0" w:noVBand="1"/>
+            </w:tblPr>
+            <w:tblGrid>
+              <w:gridCol w:w="9639"/>
+            </w:tblGrid>
+            <w:tr>
+              <w:trPr>
+                <w:tblCellSpacing w:w="0" w:type="dxa"/>
+                <w:jc w:val="center"/>
+              </w:trPr>
+              <w:tc>
+                <w:tcPr>
+                  <w:tcW w:w="0" w:type="auto"/>
+                  <w:hideMark/>
+                </w:tcPr>
+                <w:p>
+                  <w:pPr>
+                    <w:pStyle w:val="NoSpacing"/>
+                    <w:rPr>
+                      <w:lang w:val="nl-NL"/>
+                    </w:rPr>
+                  </w:pPr>
+                  <w:r>
+                    <w:rPr>
+                      <w:b/>
+                      <w:bCs/>
+                      <w:lang w:val="nl-NL"/>
+                    </w:rPr>
+                    <w:t>THE CHALLENGE *</w:t>
+                  </w:r>
+                </w:p>
+              </w:tc>
+            </w:tr>
+          </w:tbl>
+          <w:p>
+            <w:pPr>
+              <w:pStyle w:val="NoSpacing"/>
+              <w:rPr>
+                <w:lang w:val="nl-NL"/>
+              </w:rPr>
+            </w:pPr>
+          </w:p>
+        </w:tc>
+      </w:tr>
+    </w:tbl>
+    <w:p>
+      <w:pPr>
+        <w:pStyle w:val="NoSpacing"/>
+        <w:rPr>
+          <w:vanish/>
+          <w:lang w:val="nl-NL"/>
+        </w:rPr>
+      </w:pPr>
+    </w:p>
+    <w:tbl>
+      <w:tblPr>
+        <w:tblW w:w="5000" w:type="pct"/>
+        <w:tblCellSpacing w:w="0" w:type="dxa"/>
+        <w:shd w:val="clear" w:color="auto" w:fill="EDEDED"/>
+        <w:tblCellMar>
+          <w:left w:w="0" w:type="dxa"/>
+          <w:right w:w="0" w:type="dxa"/>
+        </w:tblCellMar>
+        <w:tblLook w:val="04A0" w:firstRow="1" w:lastRow="0" w:firstColumn="1" w:lastColumn="0" w:noHBand="0" w:noVBand="1"/>
+      </w:tblPr>
+      <w:tblGrid>
+        <w:gridCol w:w="9639"/>
+      </w:tblGrid>
+      <w:tr>
+        <w:trPr>
+          <w:tblCellSpacing w:w="0" w:type="dxa"/>
+        </w:trPr>
+        <w:tc>
+          <w:tcPr>
+            <w:tcW w:w="0" w:type="auto"/>
+            <w:shd w:val="clear" w:color="auto" w:fill="EDEDED"/>
+            <w:hideMark/>
+          </w:tcPr>
+          <w:tbl>
+            <w:tblPr>
+              <w:tblW w:w="5000" w:type="pct"/>
+              <w:jc w:val="center"/>
+              <w:tblCellSpacing w:w="0" w:type="dxa"/>
+              <w:tblCellMar>
+                <w:left w:w="0" w:type="dxa"/>
+                <w:right w:w="0" w:type="dxa"/>
+              </w:tblCellMar>
+              <w:tblLook w:val="04A0" w:firstRow="1" w:lastRow="0" w:firstColumn="1" w:lastColumn="0" w:noHBand="0" w:noVBand="1"/>
+            </w:tblPr>
+            <w:tblGrid>
+              <w:gridCol w:w="9639"/>
+            </w:tblGrid>
+            <w:tr>
+              <w:trPr>
+                <w:tblCellSpacing w:w="0" w:type="dxa"/>
+                <w:jc w:val="center"/>
+              </w:trPr>
+              <w:tc>
+                <w:tcPr>
+                  <w:tcW w:w="0" w:type="auto"/>
+                  <w:hideMark/>
+                </w:tcPr>
+                <w:p>
+                  <w:pPr>
+                    <w:pStyle w:val="NoSpacing"/>
+                    <w:rPr>
+                      <w:lang w:val="nl-NL"/>
+                    </w:rPr>
+                  </w:pPr>
+                  <w:r>
+                    <w:t>Demcon has decided to expand its activities, and to organize a musical festival. After being an expert in mechatronic systems engineering, the move to the entertainment business seems a rather logical choice.</w:t>
+                  </w:r>
+                  <w:r>
+                    <w:br/>
+                  </w:r>
+                  <w:r>
+                    <w:br/>
+                    <w:t>For the festival 30 acts are hired, such as the Demcon band and other popular acts. Unfortunately, each band has a very tight schedule, and is only able to play at a fixed timeslot. This makes the planning difficult, and the festival organizer needs to know how many stages to prepare for the event.</w:t>
+                  </w:r>
+                  <w:r>
+                    <w:br/>
+                  </w:r>
+                  <w:r>
+                    <w:br/>
+                    <w:t>Your job is to help the festival organization. You are given a list of shows, each with a start and end time. The start and end times are provided as an offset from the start of the festival since the festival goes on non-stop. For example, the first three shows are given like this:</w:t>
+                  </w:r>
+                  <w:r>
+                    <w:br/>
+                  </w:r>
+                  <w:r>
+                    <w:br/>
+                    <w:t>show_1 36 39</w:t>
+                  </w:r>
+                  <w:r>
+                    <w:br/>
+                    <w:t>show_2 30 33</w:t>
+                  </w:r>
+                  <w:r>
+                    <w:br/>
+                    <w:t>show_3 29 36</w:t>
+                  </w:r>
+                  <w:r>
+                    <w:br/>
+                  </w:r>
+                  <w:r>
+                    <w:br/>
+                    <w:t>show_1 is scheduled from 36 hours after festival start and will play for 4 long hours up to (and including) hour 39 after festival start.</w:t>
+                  </w:r>
+                  <w:r>
+                    <w:br/>
+                  </w:r>
+                  <w:r>
+                    <w:br/>
+                    <w:t>It can be seen that show_1 and show_3 overlap, since they both play at hour 36. Also show_2 and show_3 overlap, so they cannot share a stage.</w:t>
+                  </w:r>
+                  <w:r>
+                    <w:br/>
+                  </w:r>
+                  <w:r>
+                    <w:br/>
+                    <w:t>Your task is to create a planning program which takes the list of shows, and their start and end times, and creates a planning.</w:t>
+                  </w:r>
+                  <w:r>
+                    <w:br/>
+                  </w:r>
+                  <w:r>
+                    <w:br/>
+                  </w:r>
+                  <w:r>
+                    <w:rPr>
+                      <w:lang w:val="nl-NL"/>
+                    </w:rPr>
+                    <w:t>Good luck!</w:t>
+                  </w:r>
+                </w:p>
+              </w:tc>
+            </w:tr>
+          </w:tbl>
+          <w:p>
+            <w:pPr>
+              <w:pStyle w:val="NoSpacing"/>
+              <w:rPr>
+                <w:lang w:val="nl-NL"/>
+              </w:rPr>
+            </w:pPr>
+          </w:p>
+        </w:tc>
+      </w:tr>
+    </w:tbl>
+    <w:p>
+      <w:pPr>
+        <w:pStyle w:val="NoSpacing"/>
+        <w:rPr>
+          <w:vanish/>
+          <w:lang w:val="nl-NL"/>
+        </w:rPr>
+      </w:pPr>
+    </w:p>
+    <w:tbl>
+      <w:tblPr>
+        <w:tblW w:w="5000" w:type="pct"/>
+        <w:tblCellSpacing w:w="0" w:type="dxa"/>
+        <w:shd w:val="clear" w:color="auto" w:fill="EDEDED"/>
+        <w:tblCellMar>
+          <w:left w:w="0" w:type="dxa"/>
+          <w:right w:w="0" w:type="dxa"/>
+        </w:tblCellMar>
+        <w:tblLook w:val="04A0" w:firstRow="1" w:lastRow="0" w:firstColumn="1" w:lastColumn="0" w:noHBand="0" w:noVBand="1"/>
+      </w:tblPr>
+      <w:tblGrid>
+        <w:gridCol w:w="9639"/>
+      </w:tblGrid>
+      <w:tr>
+        <w:trPr>
+          <w:tblCellSpacing w:w="0" w:type="dxa"/>
+        </w:trPr>
+        <w:tc>
+          <w:tcPr>
+            <w:tcW w:w="0" w:type="auto"/>
+            <w:shd w:val="clear" w:color="auto" w:fill="EDEDED"/>
+            <w:tcMar>
+              <w:top w:w="750" w:type="dxa"/>
+              <w:left w:w="0" w:type="dxa"/>
+              <w:bottom w:w="150" w:type="dxa"/>
+              <w:right w:w="0" w:type="dxa"/>
+            </w:tcMar>
+            <w:hideMark/>
+          </w:tcPr>
+          <w:tbl>
+            <w:tblPr>
+              <w:tblW w:w="5000" w:type="pct"/>
+              <w:jc w:val="center"/>
+              <w:tblCellSpacing w:w="0" w:type="dxa"/>
+              <w:tblCellMar>
+                <w:left w:w="0" w:type="dxa"/>
+                <w:right w:w="0" w:type="dxa"/>
+              </w:tblCellMar>
+              <w:tblLook w:val="04A0" w:firstRow="1" w:lastRow="0" w:firstColumn="1" w:lastColumn="0" w:noHBand="0" w:noVBand="1"/>
+            </w:tblPr>
+            <w:tblGrid>
+              <w:gridCol w:w="9639"/>
+            </w:tblGrid>
+            <w:tr>
+              <w:trPr>
+                <w:tblCellSpacing w:w="0" w:type="dxa"/>
+                <w:jc w:val="center"/>
+              </w:trPr>
+              <w:tc>
+                <w:tcPr>
+                  <w:tcW w:w="0" w:type="auto"/>
+                  <w:hideMark/>
+                </w:tcPr>
+                <w:p>
+                  <w:pPr>
+                    <w:pStyle w:val="NoSpacing"/>
+                    <w:rPr>
+                      <w:lang w:val="nl-NL"/>
+                    </w:rPr>
+                  </w:pPr>
+                  <w:r>
+                    <w:rPr>
+                      <w:b/>
+                      <w:bCs/>
+                      <w:lang w:val="nl-NL"/>
+                    </w:rPr>
+                    <w:t>SPECIFICS &amp; RULES</w:t>
+                  </w:r>
+                </w:p>
+              </w:tc>
+            </w:tr>
+          </w:tbl>
+          <w:p>
+            <w:pPr>
+              <w:pStyle w:val="NoSpacing"/>
+              <w:rPr>
+                <w:lang w:val="nl-NL"/>
+              </w:rPr>
+            </w:pPr>
+          </w:p>
+        </w:tc>
+      </w:tr>
+    </w:tbl>
+    <w:p>
+      <w:pPr>
+        <w:pStyle w:val="NoSpacing"/>
+        <w:rPr>
+          <w:vanish/>
+          <w:lang w:val="nl-NL"/>
+        </w:rPr>
+      </w:pPr>
+    </w:p>
+    <w:tbl>
+      <w:tblPr>
+        <w:tblW w:w="5000" w:type="pct"/>
+        <w:tblCellSpacing w:w="0" w:type="dxa"/>
+        <w:shd w:val="clear" w:color="auto" w:fill="EDEDED"/>
+        <w:tblCellMar>
+          <w:left w:w="0" w:type="dxa"/>
+          <w:right w:w="0" w:type="dxa"/>
+        </w:tblCellMar>
+        <w:tblLook w:val="04A0" w:firstRow="1" w:lastRow="0" w:firstColumn="1" w:lastColumn="0" w:noHBand="0" w:noVBand="1"/>
+      </w:tblPr>
+      <w:tblGrid>
+        <w:gridCol w:w="9639"/>
+      </w:tblGrid>
+      <w:tr>
+        <w:trPr>
+          <w:tblCellSpacing w:w="0" w:type="dxa"/>
+        </w:trPr>
+        <w:tc>
+          <w:tcPr>
+            <w:tcW w:w="0" w:type="auto"/>
+            <w:shd w:val="clear" w:color="auto" w:fill="EDEDED"/>
+            <w:hideMark/>
+          </w:tcPr>
+          <w:tbl>
+            <w:tblPr>
+              <w:tblW w:w="5000" w:type="pct"/>
+              <w:jc w:val="center"/>
+              <w:tblCellSpacing w:w="0" w:type="dxa"/>
+              <w:tblCellMar>
+                <w:left w:w="0" w:type="dxa"/>
+                <w:right w:w="0" w:type="dxa"/>
+              </w:tblCellMar>
+              <w:tblLook w:val="04A0" w:firstRow="1" w:lastRow="0" w:firstColumn="1" w:lastColumn="0" w:noHBand="0" w:noVBand="1"/>
+            </w:tblPr>
+            <w:tblGrid>
+              <w:gridCol w:w="9639"/>
+            </w:tblGrid>
+            <w:tr>
+              <w:trPr>
+                <w:tblCellSpacing w:w="0" w:type="dxa"/>
+                <w:jc w:val="center"/>
+              </w:trPr>
+              <w:tc>
+                <w:tcPr>
+                  <w:tcW w:w="0" w:type="auto"/>
+                  <w:hideMark/>
+                </w:tcPr>
+                <w:p>
+                  <w:pPr>
+                    <w:pStyle w:val="NoSpacing"/>
+                    <w:numPr>
+                      <w:ilvl w:val="0"/>
+                      <w:numId w:val="30"/>
+                    </w:numPr>
+                  </w:pPr>
+                  <w:r>
+                    <w:t>Please write your solution in Python/C++/Matlab.</w:t>
+                  </w:r>
+                </w:p>
+                <w:p>
+                  <w:pPr>
+                    <w:pStyle w:val="NoSpacing"/>
+                    <w:numPr>
+                      <w:ilvl w:val="0"/>
+                      <w:numId w:val="30"/>
+                    </w:numPr>
+                  </w:pPr>
+                  <w:r>
+                    <w:t>Please add information (in the README) on how to execute the code.</w:t>
+                  </w:r>
+                </w:p>
+                <w:p>
+                  <w:pPr>
+                    <w:pStyle w:val="NoSpacing"/>
+                    <w:numPr>
+                      <w:ilvl w:val="0"/>
+                      <w:numId w:val="30"/>
+                    </w:numPr>
+                  </w:pPr>
+                  <w:r>
+                    <w:t>Your solution should be able to output a schedule explaining where and when each show will be. How you do this, is up to you. Just know that we do like a good-looking and well-constructed output ;)</w:t>
+                  </w:r>
+                </w:p>
+                <w:p>
+                  <w:pPr>
+                    <w:pStyle w:val="NoSpacing"/>
+                    <w:numPr>
+                      <w:ilvl w:val="0"/>
+                      <w:numId w:val="30"/>
+                    </w:numPr>
+                  </w:pPr>
+                  <w:r>
+                    <w:t>We’ve included an example list below for you to get started, but your code should be able to handle any schedule. Additionally, feel free to use another input format or file type, as long as you clearly explain what the input should look like.</w:t>
+                  </w:r>
+                </w:p>
+                <w:p>
+                  <w:pPr>
+                    <w:pStyle w:val="NoSpacing"/>
+                    <w:numPr>
+                      <w:ilvl w:val="0"/>
+                      <w:numId w:val="30"/>
+                    </w:numPr>
+                  </w:pPr>
+                  <w:r>
+                    <w:t>We will evaluate your solutions based on inventiveness, efficiency, and good coding practices.</w:t>
+                  </w:r>
+                </w:p>
+                <w:p>
+                  <w:pPr>
+                    <w:pStyle w:val="NoSpacing"/>
+                    <w:numPr>
+                      <w:ilvl w:val="0"/>
+                      <w:numId w:val="30"/>
+                    </w:numPr>
+                  </w:pPr>
+                  <w:r>
+                    <w:t>We will only accept submissions in the form of a link to a Github repository.</w:t>
+                  </w:r>
+                </w:p>
+                <w:p>
+                  <w:pPr>
+                    <w:pStyle w:val="NoSpacing"/>
+                    <w:numPr>
+                      <w:ilvl w:val="0"/>
+                      <w:numId w:val="30"/>
+                    </w:numPr>
+                  </w:pPr>
+                  <w:r>
+                    <w:t>Please submit to </w:t>
+                  </w:r>
+                  <w:hyperlink r:id="rId14" w:tgtFrame="_blank" w:history="1">
+                    <w:r>
+                      <w:rPr>
+                        <w:rStyle w:val="Hyperlink"/>
+                      </w:rPr>
+                      <w:t>communication@demcon.com</w:t>
+                    </w:r>
+                  </w:hyperlink>
+                  <w:r>
+                    <w:t> </w:t>
+                  </w:r>
+                </w:p>
+                <w:p>
+                  <w:pPr>
+                    <w:pStyle w:val="NoSpacing"/>
+                    <w:numPr>
+                      <w:ilvl w:val="0"/>
+                      <w:numId w:val="30"/>
+                    </w:numPr>
+                  </w:pPr>
+                  <w:r>
+                    <w:t>We’ve added some instructions below if you’re unfamiliar with Github.</w:t>
+                  </w:r>
+                </w:p>
+              </w:tc>
+            </w:tr>
+          </w:tbl>
+          <w:p>
+            <w:pPr>
+              <w:pStyle w:val="NoSpacing"/>
+            </w:pPr>
+          </w:p>
+        </w:tc>
+      </w:tr>
+    </w:tbl>
+    <w:p>
+      <w:pPr>
+        <w:pStyle w:val="NoSpacing"/>
+        <w:rPr>
+          <w:vanish/>
+          <w:lang w:val="nl-NL"/>
+        </w:rPr>
+      </w:pPr>
+    </w:p>
+    <w:tbl>
+      <w:tblPr>
+        <w:tblW w:w="5000" w:type="pct"/>
+        <w:tblCellSpacing w:w="0" w:type="dxa"/>
+        <w:shd w:val="clear" w:color="auto" w:fill="EDEDED"/>
+        <w:tblCellMar>
+          <w:left w:w="0" w:type="dxa"/>
+          <w:right w:w="0" w:type="dxa"/>
+        </w:tblCellMar>
+        <w:tblLook w:val="04A0" w:firstRow="1" w:lastRow="0" w:firstColumn="1" w:lastColumn="0" w:noHBand="0" w:noVBand="1"/>
+      </w:tblPr>
+      <w:tblGrid>
+        <w:gridCol w:w="9639"/>
+      </w:tblGrid>
+      <w:tr>
+        <w:trPr>
+          <w:tblCellSpacing w:w="0" w:type="dxa"/>
+        </w:trPr>
+        <w:tc>
+          <w:tcPr>
+            <w:tcW w:w="0" w:type="auto"/>
+            <w:shd w:val="clear" w:color="auto" w:fill="EDEDED"/>
+            <w:tcMar>
+              <w:top w:w="750" w:type="dxa"/>
+              <w:left w:w="0" w:type="dxa"/>
+              <w:bottom w:w="150" w:type="dxa"/>
+              <w:right w:w="0" w:type="dxa"/>
+            </w:tcMar>
+            <w:hideMark/>
+          </w:tcPr>
+          <w:tbl>
+            <w:tblPr>
+              <w:tblW w:w="5000" w:type="pct"/>
+              <w:jc w:val="center"/>
+              <w:tblCellSpacing w:w="0" w:type="dxa"/>
+              <w:tblCellMar>
+                <w:left w:w="0" w:type="dxa"/>
+                <w:right w:w="0" w:type="dxa"/>
+              </w:tblCellMar>
+              <w:tblLook w:val="04A0" w:firstRow="1" w:lastRow="0" w:firstColumn="1" w:lastColumn="0" w:noHBand="0" w:noVBand="1"/>
+            </w:tblPr>
+            <w:tblGrid>
+              <w:gridCol w:w="9639"/>
+            </w:tblGrid>
+            <w:tr>
+              <w:trPr>
+                <w:tblCellSpacing w:w="0" w:type="dxa"/>
+                <w:jc w:val="center"/>
+              </w:trPr>
+              <w:tc>
+                <w:tcPr>
+                  <w:tcW w:w="0" w:type="auto"/>
+                  <w:hideMark/>
+                </w:tcPr>
+                <w:p>
+                  <w:pPr>
+                    <w:pStyle w:val="NoSpacing"/>
+                    <w:rPr>
+                      <w:lang w:val="nl-NL"/>
+                    </w:rPr>
+                  </w:pPr>
+                  <w:r>
+                    <w:rPr>
+                      <w:b/>
+                      <w:bCs/>
+                      <w:lang w:val="nl-NL"/>
+                    </w:rPr>
+                    <w:t>HOW TO USE GITHUB</w:t>
+                  </w:r>
+                </w:p>
+              </w:tc>
+            </w:tr>
+          </w:tbl>
+          <w:p>
+            <w:pPr>
+              <w:pStyle w:val="NoSpacing"/>
+              <w:rPr>
+                <w:lang w:val="nl-NL"/>
+              </w:rPr>
+            </w:pPr>
+          </w:p>
+        </w:tc>
+      </w:tr>
+    </w:tbl>
+    <w:p>
+      <w:pPr>
+        <w:pStyle w:val="NoSpacing"/>
+        <w:rPr>
+          <w:vanish/>
+          <w:lang w:val="nl-NL"/>
+        </w:rPr>
+      </w:pPr>
+    </w:p>
+    <w:tbl>
+      <w:tblPr>
+        <w:tblW w:w="5000" w:type="pct"/>
+        <w:tblCellSpacing w:w="0" w:type="dxa"/>
+        <w:shd w:val="clear" w:color="auto" w:fill="EDEDED"/>
+        <w:tblCellMar>
+          <w:left w:w="0" w:type="dxa"/>
+          <w:right w:w="0" w:type="dxa"/>
+        </w:tblCellMar>
+        <w:tblLook w:val="04A0" w:firstRow="1" w:lastRow="0" w:firstColumn="1" w:lastColumn="0" w:noHBand="0" w:noVBand="1"/>
+      </w:tblPr>
+      <w:tblGrid>
+        <w:gridCol w:w="9639"/>
+      </w:tblGrid>
+      <w:tr>
+        <w:trPr>
+          <w:tblCellSpacing w:w="0" w:type="dxa"/>
+        </w:trPr>
+        <w:tc>
+          <w:tcPr>
+            <w:tcW w:w="0" w:type="auto"/>
+            <w:shd w:val="clear" w:color="auto" w:fill="EDEDED"/>
+            <w:hideMark/>
+          </w:tcPr>
+          <w:tbl>
+            <w:tblPr>
+              <w:tblW w:w="5000" w:type="pct"/>
+              <w:jc w:val="center"/>
+              <w:tblCellSpacing w:w="0" w:type="dxa"/>
+              <w:tblCellMar>
+                <w:left w:w="0" w:type="dxa"/>
+                <w:right w:w="0" w:type="dxa"/>
+              </w:tblCellMar>
+              <w:tblLook w:val="04A0" w:firstRow="1" w:lastRow="0" w:firstColumn="1" w:lastColumn="0" w:noHBand="0" w:noVBand="1"/>
+            </w:tblPr>
+            <w:tblGrid>
+              <w:gridCol w:w="9639"/>
+            </w:tblGrid>
+            <w:tr>
+              <w:trPr>
+                <w:tblCellSpacing w:w="0" w:type="dxa"/>
+                <w:jc w:val="center"/>
+              </w:trPr>
+              <w:tc>
+                <w:tcPr>
+                  <w:tcW w:w="0" w:type="auto"/>
+                  <w:hideMark/>
+                </w:tcPr>
+                <w:p>
+                  <w:pPr>
+                    <w:pStyle w:val="NoSpacing"/>
+                    <w:numPr>
+                      <w:ilvl w:val="0"/>
+                      <w:numId w:val="31"/>
+                    </w:numPr>
+                  </w:pPr>
+                  <w:r>
+                    <w:t>In your internet browser, navigate to </w:t>
+                  </w:r>
+                  <w:hyperlink r:id="rId15" w:tgtFrame="_blank" w:history="1">
+                    <w:r>
+                      <w:rPr>
+                        <w:rStyle w:val="Hyperlink"/>
+                      </w:rPr>
+                      <w:t>github.com</w:t>
+                    </w:r>
+                  </w:hyperlink>
+                </w:p>
+                <w:p>
+                  <w:pPr>
+                    <w:pStyle w:val="NoSpacing"/>
+                    <w:numPr>
+                      <w:ilvl w:val="0"/>
+                      <w:numId w:val="31"/>
+                    </w:numPr>
+                  </w:pPr>
+                  <w:r>
+                    <w:t>Enter your email address, and press ‘sign up for GitHub’</w:t>
+                  </w:r>
+                </w:p>
+                <w:p>
+                  <w:pPr>
+                    <w:pStyle w:val="NoSpacing"/>
+                    <w:numPr>
+                      <w:ilvl w:val="0"/>
+                      <w:numId w:val="31"/>
+                    </w:numPr>
+                  </w:pPr>
+                  <w:r>
+                    <w:t>Press continue, create a password and enter a username</w:t>
+                  </w:r>
+                </w:p>
+                <w:p>
+                  <w:pPr>
+                    <w:pStyle w:val="NoSpacing"/>
+                    <w:numPr>
+                      <w:ilvl w:val="0"/>
+                      <w:numId w:val="31"/>
+                    </w:numPr>
+                  </w:pPr>
+                  <w:r>
+                    <w:t>Solve the puzzle to show that you are a human</w:t>
+                  </w:r>
+                </w:p>
+                <w:p>
+                  <w:pPr>
+                    <w:pStyle w:val="NoSpacing"/>
+                    <w:numPr>
+                      <w:ilvl w:val="0"/>
+                      <w:numId w:val="31"/>
+                    </w:numPr>
+                  </w:pPr>
+                  <w:r>
+                    <w:t>Verify your email address and customize your Github experience</w:t>
+                  </w:r>
+                </w:p>
+                <w:p>
+                  <w:pPr>
+                    <w:pStyle w:val="NoSpacing"/>
+                    <w:numPr>
+                      <w:ilvl w:val="0"/>
+                      <w:numId w:val="31"/>
+                    </w:numPr>
+                  </w:pPr>
+                  <w:r>
+                    <w:t>Create a new project by pressing ‘start a project’</w:t>
+                  </w:r>
+                </w:p>
+                <w:p>
+                  <w:pPr>
+                    <w:pStyle w:val="NoSpacing"/>
+                    <w:numPr>
+                      <w:ilvl w:val="0"/>
+                      <w:numId w:val="31"/>
+                    </w:numPr>
+                    <w:rPr>
+                      <w:lang w:val="nl-NL"/>
+                    </w:rPr>
+                  </w:pPr>
+                  <w:r>
+                    <w:t xml:space="preserve">Give your repository a name, and make sure it is set to public. </w:t>
+                  </w:r>
+                  <w:r>
+                    <w:rPr>
+                      <w:lang w:val="nl-NL"/>
+                    </w:rPr>
+                    <w:t>Press ‘create repository’</w:t>
+                  </w:r>
+                </w:p>
+                <w:p>
+                  <w:pPr>
+                    <w:pStyle w:val="NoSpacing"/>
+                    <w:numPr>
+                      <w:ilvl w:val="0"/>
+                      <w:numId w:val="31"/>
+                    </w:numPr>
+                  </w:pPr>
+                  <w:r>
+                    <w:lastRenderedPageBreak/>
+                    <w:t>In quick startup, press ‘create new file’ or ‘upload existing file’</w:t>
+                  </w:r>
+                </w:p>
+                <w:p>
+                  <w:pPr>
+                    <w:pStyle w:val="NoSpacing"/>
+                    <w:numPr>
+                      <w:ilvl w:val="0"/>
+                      <w:numId w:val="31"/>
+                    </w:numPr>
+                  </w:pPr>
+                  <w:r>
+                    <w:t>Enter the code for this challenge here</w:t>
+                  </w:r>
+                </w:p>
+                <w:p>
+                  <w:pPr>
+                    <w:pStyle w:val="NoSpacing"/>
+                    <w:numPr>
+                      <w:ilvl w:val="0"/>
+                      <w:numId w:val="31"/>
+                    </w:numPr>
+                    <w:rPr>
+                      <w:lang w:val="nl-NL"/>
+                    </w:rPr>
+                  </w:pPr>
+                  <w:r>
+                    <w:t xml:space="preserve">When you are ready to submit, go to the &lt;&gt;code section of your repository and press ‘code’ and copy the HTTPS link. </w:t>
+                  </w:r>
+                  <w:r>
+                    <w:rPr>
+                      <w:lang w:val="nl-NL"/>
+                    </w:rPr>
+                    <w:t>Enter this link into your submission.</w:t>
+                  </w:r>
+                </w:p>
+              </w:tc>
+            </w:tr>
+          </w:tbl>
+          <w:p>
+            <w:pPr>
+              <w:pStyle w:val="NoSpacing"/>
+              <w:rPr>
+                <w:lang w:val="nl-NL"/>
+              </w:rPr>
+            </w:pPr>
+          </w:p>
+        </w:tc>
+      </w:tr>
+    </w:tbl>
+    <w:p>
+      <w:pPr>
+        <w:pStyle w:val="NoSpacing"/>
+        <w:rPr>
+          <w:vanish/>
+          <w:lang w:val="nl-NL"/>
+        </w:rPr>
+      </w:pPr>
+    </w:p>
+    <w:tbl>
+      <w:tblPr>
+        <w:tblW w:w="5000" w:type="pct"/>
+        <w:tblCellSpacing w:w="0" w:type="dxa"/>
+        <w:shd w:val="clear" w:color="auto" w:fill="EDEDED"/>
+        <w:tblCellMar>
+          <w:left w:w="0" w:type="dxa"/>
+          <w:right w:w="0" w:type="dxa"/>
+        </w:tblCellMar>
+        <w:tblLook w:val="04A0" w:firstRow="1" w:lastRow="0" w:firstColumn="1" w:lastColumn="0" w:noHBand="0" w:noVBand="1"/>
+      </w:tblPr>
+      <w:tblGrid>
+        <w:gridCol w:w="9639"/>
+      </w:tblGrid>
+      <w:tr>
+        <w:trPr>
+          <w:tblCellSpacing w:w="0" w:type="dxa"/>
+        </w:trPr>
+        <w:tc>
+          <w:tcPr>
+            <w:tcW w:w="0" w:type="auto"/>
+            <w:shd w:val="clear" w:color="auto" w:fill="EDEDED"/>
+            <w:tcMar>
+              <w:top w:w="750" w:type="dxa"/>
+              <w:left w:w="0" w:type="dxa"/>
+              <w:bottom w:w="300" w:type="dxa"/>
+              <w:right w:w="0" w:type="dxa"/>
+            </w:tcMar>
+            <w:hideMark/>
+          </w:tcPr>
+          <w:tbl>
+            <w:tblPr>
+              <w:tblW w:w="5000" w:type="pct"/>
+              <w:jc w:val="center"/>
+              <w:tblCellSpacing w:w="0" w:type="dxa"/>
+              <w:tblCellMar>
+                <w:left w:w="0" w:type="dxa"/>
+                <w:right w:w="0" w:type="dxa"/>
+              </w:tblCellMar>
+              <w:tblLook w:val="04A0" w:firstRow="1" w:lastRow="0" w:firstColumn="1" w:lastColumn="0" w:noHBand="0" w:noVBand="1"/>
+            </w:tblPr>
+            <w:tblGrid>
+              <w:gridCol w:w="9639"/>
+            </w:tblGrid>
+            <w:tr>
+              <w:trPr>
+                <w:tblCellSpacing w:w="0" w:type="dxa"/>
+                <w:jc w:val="center"/>
+              </w:trPr>
+              <w:tc>
+                <w:tcPr>
+                  <w:tcW w:w="0" w:type="auto"/>
+                  <w:hideMark/>
+                </w:tcPr>
+                <w:p>
+                  <w:pPr>
+                    <w:pStyle w:val="NoSpacing"/>
+                    <w:rPr>
+                      <w:lang w:val="nl-NL"/>
+                    </w:rPr>
+                  </w:pPr>
+                  <w:r>
+                    <w:rPr>
+                      <w:b/>
+                      <w:bCs/>
+                      <w:lang w:val="nl-NL"/>
+                    </w:rPr>
+                    <w:t>EXAMPLE INPUT</w:t>
+                  </w:r>
+                </w:p>
+              </w:tc>
+            </w:tr>
+          </w:tbl>
+          <w:p>
+            <w:pPr>
+              <w:pStyle w:val="NoSpacing"/>
+              <w:rPr>
+                <w:lang w:val="nl-NL"/>
+              </w:rPr>
+            </w:pPr>
+          </w:p>
+        </w:tc>
+      </w:tr>
+    </w:tbl>
+    <w:p>
+      <w:pPr>
+        <w:pStyle w:val="NoSpacing"/>
+        <w:rPr>
+          <w:vanish/>
+          <w:lang w:val="nl-NL"/>
+        </w:rPr>
+      </w:pPr>
+    </w:p>
+    <w:tbl>
+      <w:tblPr>
+        <w:tblW w:w="5000" w:type="pct"/>
+        <w:tblCellSpacing w:w="0" w:type="dxa"/>
+        <w:shd w:val="clear" w:color="auto" w:fill="EDEDED"/>
+        <w:tblCellMar>
+          <w:left w:w="0" w:type="dxa"/>
+          <w:right w:w="0" w:type="dxa"/>
+        </w:tblCellMar>
+        <w:tblLook w:val="04A0" w:firstRow="1" w:lastRow="0" w:firstColumn="1" w:lastColumn="0" w:noHBand="0" w:noVBand="1"/>
+      </w:tblPr>
+      <w:tblGrid>
+        <w:gridCol w:w="9639"/>
+      </w:tblGrid>
+      <w:tr>
+        <w:trPr>
+          <w:tblCellSpacing w:w="0" w:type="dxa"/>
+        </w:trPr>
+        <w:tc>
+          <w:tcPr>
+            <w:tcW w:w="0" w:type="auto"/>
+            <w:shd w:val="clear" w:color="auto" w:fill="EDEDED"/>
+            <w:hideMark/>
+          </w:tcPr>
+          <w:tbl>
+            <w:tblPr>
+              <w:tblW w:w="5000" w:type="pct"/>
+              <w:jc w:val="center"/>
+              <w:tblCellSpacing w:w="0" w:type="dxa"/>
+              <w:tblCellMar>
+                <w:left w:w="0" w:type="dxa"/>
+                <w:right w:w="0" w:type="dxa"/>
+              </w:tblCellMar>
+              <w:tblLook w:val="04A0" w:firstRow="1" w:lastRow="0" w:firstColumn="1" w:lastColumn="0" w:noHBand="0" w:noVBand="1"/>
+            </w:tblPr>
+            <w:tblGrid>
+              <w:gridCol w:w="9639"/>
+            </w:tblGrid>
+            <w:tr>
+              <w:trPr>
+                <w:tblCellSpacing w:w="0" w:type="dxa"/>
+                <w:jc w:val="center"/>
+              </w:trPr>
+              <w:tc>
+                <w:tcPr>
+                  <w:tcW w:w="0" w:type="auto"/>
+                  <w:hideMark/>
+                </w:tcPr>
+                <w:p>
+                  <w:pPr>
+                    <w:pStyle w:val="NoSpacing"/>
+                  </w:pPr>
+                  <w:r>
+                    <w:t>show_1 29 33</w:t>
+                  </w:r>
+                  <w:r>
+                    <w:br/>
+                    <w:t>show_2 2 9</w:t>
+                  </w:r>
+                  <w:r>
+                    <w:br/>
+                    <w:t>show_3 44 47</w:t>
+                  </w:r>
+                  <w:r>
+                    <w:br/>
+                    <w:t>show_4 26 30</w:t>
+                  </w:r>
+                  <w:r>
+                    <w:br/>
+                    <w:t>show_5 15 20</w:t>
+                  </w:r>
+                  <w:r>
+                    <w:br/>
+                    <w:t>show_6 8 15</w:t>
+                  </w:r>
+                  <w:r>
+                    <w:br/>
+                    <w:t>show_7 2 9</w:t>
+                  </w:r>
+                  <w:r>
+                    <w:br/>
+                    <w:t>show_8 30 34</w:t>
+                  </w:r>
+                  <w:r>
+                    <w:br/>
+                    <w:t>show_9 1 9</w:t>
+                  </w:r>
+                  <w:r>
+                    <w:br/>
+                    <w:t>show_10 20 28</w:t>
+                  </w:r>
+                  <w:r>
+                    <w:br/>
+                    <w:t>show_11 1 4</w:t>
+                  </w:r>
+                  <w:r>
+                    <w:br/>
+                    <w:t>show_12 2 11</w:t>
+                  </w:r>
+                  <w:r>
+                    <w:br/>
+                    <w:t>show_13 26 29</w:t>
+                  </w:r>
+                  <w:r>
+                    <w:br/>
+                    <w:t>show_14 5 10</w:t>
+                  </w:r>
+                  <w:r>
+                    <w:br/>
+                    <w:t>show_15 37 44</w:t>
+                  </w:r>
+                  <w:r>
+                    <w:br/>
+                    <w:t>show_16 27 35</w:t>
+                  </w:r>
+                  <w:r>
+                    <w:br/>
+                    <w:t>show_17 36 39</w:t>
+                  </w:r>
+                  <w:r>
+                    <w:br/>
+                    <w:t>show_18 4 10</w:t>
+                  </w:r>
+                  <w:r>
+                    <w:br/>
+                    <w:t>show_19 35 44</w:t>
+                  </w:r>
+                  <w:r>
+                    <w:br/>
+                    <w:t>show_20 22 30</w:t>
+                  </w:r>
+                  <w:r>
+                    <w:br/>
+                    <w:t>show_21 15 20</w:t>
+                  </w:r>
+                  <w:r>
+                    <w:br/>
+                    <w:t>show_22 42 46</w:t>
+                  </w:r>
+                  <w:r>
+                    <w:br/>
+                    <w:t>show_23 6 9</w:t>
+                  </w:r>
+                  <w:r>
+                    <w:br/>
+                    <w:t>show_24 19 23</w:t>
+                  </w:r>
+                  <w:r>
+                    <w:br/>
+                    <w:t>show_25 31 38</w:t>
+                  </w:r>
+                  <w:r>
+                    <w:br/>
+                    <w:t>show_26 37 41</w:t>
+                  </w:r>
+                  <w:r>
+                    <w:br/>
+                    <w:t>show_27 30 36</w:t>
+                  </w:r>
+                  <w:r>
+                    <w:br/>
+                    <w:t>show_28 14 21</w:t>
+                  </w:r>
+                  <w:r>
+                    <w:br/>
+                    <w:t>show_29 5 13</w:t>
+                  </w:r>
+                  <w:r>
+                    <w:br/>
+                    <w:t>show_30 33 36</w:t>
+                  </w:r>
+                </w:p>
+              </w:tc>
+            </w:tr>
+          </w:tbl>
+          <w:p>
+            <w:pPr>
+              <w:pStyle w:val="NoSpacing"/>
+            </w:pPr>
+          </w:p>
+        </w:tc>
+      </w:tr>
+    </w:tbl>
+    <w:p>
+      <w:pPr>
+        <w:pStyle w:val="NoSpacing"/>
+      </w:pPr>
+    </w:p>
     <w:sectPr>
-      <w:headerReference w:type="default" r:id="rId14"/>
+      <w:headerReference w:type="default" r:id="rId16"/>
       <w:pgSz w:w="11907" w:h="16839" w:code="9"/>
       <w:pgMar w:top="1276" w:right="1134" w:bottom="1559" w:left="1134" w:header="567" w:footer="709" w:gutter="0"/>
       <w:pgNumType w:start="1"/>
@@ -2097,6 +3235,119 @@
     </w:lvl>
   </w:abstractNum>
   <w:abstractNum w:abstractNumId="18" w15:restartNumberingAfterBreak="0">
+    <w:nsid w:val="50DA0125"/>
+    <w:multiLevelType w:val="multilevel"/>
+    <w:tmpl w:val="33E2E5C8"/>
+    <w:lvl w:ilvl="0">
+      <w:start w:val="1"/>
+      <w:numFmt w:val="decimal"/>
+      <w:lvlText w:val="%1."/>
+      <w:lvlJc w:val="left"/>
+      <w:pPr>
+        <w:tabs>
+          <w:tab w:val="num" w:pos="720"/>
+        </w:tabs>
+        <w:ind w:left="720" w:hanging="360"/>
+      </w:pPr>
+    </w:lvl>
+    <w:lvl w:ilvl="1" w:tentative="1">
+      <w:start w:val="1"/>
+      <w:numFmt w:val="decimal"/>
+      <w:lvlText w:val="%2."/>
+      <w:lvlJc w:val="left"/>
+      <w:pPr>
+        <w:tabs>
+          <w:tab w:val="num" w:pos="1440"/>
+        </w:tabs>
+        <w:ind w:left="1440" w:hanging="360"/>
+      </w:pPr>
+    </w:lvl>
+    <w:lvl w:ilvl="2" w:tentative="1">
+      <w:start w:val="1"/>
+      <w:numFmt w:val="decimal"/>
+      <w:lvlText w:val="%3."/>
+      <w:lvlJc w:val="left"/>
+      <w:pPr>
+        <w:tabs>
+          <w:tab w:val="num" w:pos="2160"/>
+        </w:tabs>
+        <w:ind w:left="2160" w:hanging="360"/>
+      </w:pPr>
+    </w:lvl>
+    <w:lvl w:ilvl="3" w:tentative="1">
+      <w:start w:val="1"/>
+      <w:numFmt w:val="decimal"/>
+      <w:lvlText w:val="%4."/>
+      <w:lvlJc w:val="left"/>
+      <w:pPr>
+        <w:tabs>
+          <w:tab w:val="num" w:pos="2880"/>
+        </w:tabs>
+        <w:ind w:left="2880" w:hanging="360"/>
+      </w:pPr>
+    </w:lvl>
+    <w:lvl w:ilvl="4" w:tentative="1">
+      <w:start w:val="1"/>
+      <w:numFmt w:val="decimal"/>
+      <w:lvlText w:val="%5."/>
+      <w:lvlJc w:val="left"/>
+      <w:pPr>
+        <w:tabs>
+          <w:tab w:val="num" w:pos="3600"/>
+        </w:tabs>
+        <w:ind w:left="3600" w:hanging="360"/>
+      </w:pPr>
+    </w:lvl>
+    <w:lvl w:ilvl="5" w:tentative="1">
+      <w:start w:val="1"/>
+      <w:numFmt w:val="decimal"/>
+      <w:lvlText w:val="%6."/>
+      <w:lvlJc w:val="left"/>
+      <w:pPr>
+        <w:tabs>
+          <w:tab w:val="num" w:pos="4320"/>
+        </w:tabs>
+        <w:ind w:left="4320" w:hanging="360"/>
+      </w:pPr>
+    </w:lvl>
+    <w:lvl w:ilvl="6" w:tentative="1">
+      <w:start w:val="1"/>
+      <w:numFmt w:val="decimal"/>
+      <w:lvlText w:val="%7."/>
+      <w:lvlJc w:val="left"/>
+      <w:pPr>
+        <w:tabs>
+          <w:tab w:val="num" w:pos="5040"/>
+        </w:tabs>
+        <w:ind w:left="5040" w:hanging="360"/>
+      </w:pPr>
+    </w:lvl>
+    <w:lvl w:ilvl="7" w:tentative="1">
+      <w:start w:val="1"/>
+      <w:numFmt w:val="decimal"/>
+      <w:lvlText w:val="%8."/>
+      <w:lvlJc w:val="left"/>
+      <w:pPr>
+        <w:tabs>
+          <w:tab w:val="num" w:pos="5760"/>
+        </w:tabs>
+        <w:ind w:left="5760" w:hanging="360"/>
+      </w:pPr>
+    </w:lvl>
+    <w:lvl w:ilvl="8" w:tentative="1">
+      <w:start w:val="1"/>
+      <w:numFmt w:val="decimal"/>
+      <w:lvlText w:val="%9."/>
+      <w:lvlJc w:val="left"/>
+      <w:pPr>
+        <w:tabs>
+          <w:tab w:val="num" w:pos="6480"/>
+        </w:tabs>
+        <w:ind w:left="6480" w:hanging="360"/>
+      </w:pPr>
+    </w:lvl>
+  </w:abstractNum>
+  <w:abstractNum w:abstractNumId="19" w15:restartNumberingAfterBreak="0">
     <w:nsid w:val="53565993"/>
     <w:multiLevelType w:val="hybridMultilevel"/>
     <w:tmpl w:val="24D0A026"/>
@@ -2185,7 +3436,7 @@
       </w:pPr>
     </w:lvl>
   </w:abstractNum>
-  <w:abstractNum w:abstractNumId="19" w15:restartNumberingAfterBreak="0">
+  <w:abstractNum w:abstractNumId="20" w15:restartNumberingAfterBreak="0">
     <w:nsid w:val="545D29DC"/>
     <w:multiLevelType w:val="multilevel"/>
     <w:tmpl w:val="0413001D"/>
@@ -2271,7 +3522,7 @@
       </w:pPr>
     </w:lvl>
   </w:abstractNum>
-  <w:abstractNum w:abstractNumId="20" w15:restartNumberingAfterBreak="0">
+  <w:abstractNum w:abstractNumId="21" w15:restartNumberingAfterBreak="0">
     <w:nsid w:val="5D08522D"/>
     <w:multiLevelType w:val="hybridMultilevel"/>
     <w:tmpl w:val="934AE800"/>
@@ -2360,7 +3611,156 @@
       </w:pPr>
     </w:lvl>
   </w:abstractNum>
-  <w:abstractNum w:abstractNumId="21" w15:restartNumberingAfterBreak="0">
+  <w:abstractNum w:abstractNumId="22" w15:restartNumberingAfterBreak="0">
+    <w:nsid w:val="5E181017"/>
+    <w:multiLevelType w:val="multilevel"/>
+    <w:tmpl w:val="DA28D728"/>
+    <w:lvl w:ilvl="0">
+      <w:start w:val="1"/>
+      <w:numFmt w:val="bullet"/>
+      <w:lvlText w:val=""/>
+      <w:lvlJc w:val="left"/>
+      <w:pPr>
+        <w:tabs>
+          <w:tab w:val="num" w:pos="720"/>
+        </w:tabs>
+        <w:ind w:left="720" w:hanging="360"/>
+      </w:pPr>
+      <w:rPr>
+        <w:rFonts w:ascii="Symbol" w:hAnsi="Symbol" w:hint="default"/>
+        <w:sz w:val="20"/>
+      </w:rPr>
+    </w:lvl>
+    <w:lvl w:ilvl="1" w:tentative="1">
+      <w:start w:val="1"/>
+      <w:numFmt w:val="bullet"/>
+      <w:lvlText w:val="o"/>
+      <w:lvlJc w:val="left"/>
+      <w:pPr>
+        <w:tabs>
+          <w:tab w:val="num" w:pos="1440"/>
+        </w:tabs>
+        <w:ind w:left="1440" w:hanging="360"/>
+      </w:pPr>
+      <w:rPr>
+        <w:rFonts w:ascii="Courier New" w:hAnsi="Courier New" w:hint="default"/>
+        <w:sz w:val="20"/>
+      </w:rPr>
+    </w:lvl>
+    <w:lvl w:ilvl="2" w:tentative="1">
+      <w:start w:val="1"/>
+      <w:numFmt w:val="bullet"/>
+      <w:lvlText w:val=""/>
+      <w:lvlJc w:val="left"/>
+      <w:pPr>
+        <w:tabs>
+          <w:tab w:val="num" w:pos="2160"/>
+        </w:tabs>
+        <w:ind w:left="2160" w:hanging="360"/>
+      </w:pPr>
+      <w:rPr>
+        <w:rFonts w:ascii="Wingdings" w:hAnsi="Wingdings" w:hint="default"/>
+        <w:sz w:val="20"/>
+      </w:rPr>
+    </w:lvl>
+    <w:lvl w:ilvl="3" w:tentative="1">
+      <w:start w:val="1"/>
+      <w:numFmt w:val="bullet"/>
+      <w:lvlText w:val=""/>
+      <w:lvlJc w:val="left"/>
+      <w:pPr>
+        <w:tabs>
+          <w:tab w:val="num" w:pos="2880"/>
+        </w:tabs>
+        <w:ind w:left="2880" w:hanging="360"/>
+      </w:pPr>
+      <w:rPr>
+        <w:rFonts w:ascii="Wingdings" w:hAnsi="Wingdings" w:hint="default"/>
+        <w:sz w:val="20"/>
+      </w:rPr>
+    </w:lvl>
+    <w:lvl w:ilvl="4" w:tentative="1">
+      <w:start w:val="1"/>
+      <w:numFmt w:val="bullet"/>
+      <w:lvlText w:val=""/>
+      <w:lvlJc w:val="left"/>
+      <w:pPr>
+        <w:tabs>
+          <w:tab w:val="num" w:pos="3600"/>
+        </w:tabs>
+        <w:ind w:left="3600" w:hanging="360"/>
+      </w:pPr>
+      <w:rPr>
+        <w:rFonts w:ascii="Wingdings" w:hAnsi="Wingdings" w:hint="default"/>
+        <w:sz w:val="20"/>
+      </w:rPr>
+    </w:lvl>
+    <w:lvl w:ilvl="5" w:tentative="1">
+      <w:start w:val="1"/>
+      <w:numFmt w:val="bullet"/>
+      <w:lvlText w:val=""/>
+      <w:lvlJc w:val="left"/>
+      <w:pPr>
+        <w:tabs>
+          <w:tab w:val="num" w:pos="4320"/>
+        </w:tabs>
+        <w:ind w:left="4320" w:hanging="360"/>
+      </w:pPr>
+      <w:rPr>
+        <w:rFonts w:ascii="Wingdings" w:hAnsi="Wingdings" w:hint="default"/>
+        <w:sz w:val="20"/>
+      </w:rPr>
+    </w:lvl>
+    <w:lvl w:ilvl="6" w:tentative="1">
+      <w:start w:val="1"/>
+      <w:numFmt w:val="bullet"/>
+      <w:lvlText w:val=""/>
+      <w:lvlJc w:val="left"/>
+      <w:pPr>
+        <w:tabs>
+          <w:tab w:val="num" w:pos="5040"/>
+        </w:tabs>
+        <w:ind w:left="5040" w:hanging="360"/>
+      </w:pPr>
+      <w:rPr>
+        <w:rFonts w:ascii="Wingdings" w:hAnsi="Wingdings" w:hint="default"/>
+        <w:sz w:val="20"/>
+      </w:rPr>
+    </w:lvl>
+    <w:lvl w:ilvl="7" w:tentative="1">
+      <w:start w:val="1"/>
+      <w:numFmt w:val="bullet"/>
+      <w:lvlText w:val=""/>
+      <w:lvlJc w:val="left"/>
+      <w:pPr>
+        <w:tabs>
+          <w:tab w:val="num" w:pos="5760"/>
+        </w:tabs>
+        <w:ind w:left="5760" w:hanging="360"/>
+      </w:pPr>
+      <w:rPr>
+        <w:rFonts w:ascii="Wingdings" w:hAnsi="Wingdings" w:hint="default"/>
+        <w:sz w:val="20"/>
+      </w:rPr>
+    </w:lvl>
+    <w:lvl w:ilvl="8" w:tentative="1">
+      <w:start w:val="1"/>
+      <w:numFmt w:val="bullet"/>
+      <w:lvlText w:val=""/>
+      <w:lvlJc w:val="left"/>
+      <w:pPr>
+        <w:tabs>
+          <w:tab w:val="num" w:pos="6480"/>
+        </w:tabs>
+        <w:ind w:left="6480" w:hanging="360"/>
+      </w:pPr>
+      <w:rPr>
+        <w:rFonts w:ascii="Wingdings" w:hAnsi="Wingdings" w:hint="default"/>
+        <w:sz w:val="20"/>
+      </w:rPr>
+    </w:lvl>
+  </w:abstractNum>
+  <w:abstractNum w:abstractNumId="23" w15:restartNumberingAfterBreak="0">
     <w:nsid w:val="5E43069F"/>
     <w:multiLevelType w:val="hybridMultilevel"/>
     <w:tmpl w:val="68A2949C"/>
@@ -2473,7 +3873,7 @@
       </w:rPr>
     </w:lvl>
   </w:abstractNum>
-  <w:abstractNum w:abstractNumId="22" w15:restartNumberingAfterBreak="0">
+  <w:abstractNum w:abstractNumId="24" w15:restartNumberingAfterBreak="0">
     <w:nsid w:val="60D45ECA"/>
     <w:multiLevelType w:val="hybridMultilevel"/>
     <w:tmpl w:val="969A39FA"/>
@@ -2562,7 +3962,7 @@
       </w:pPr>
     </w:lvl>
   </w:abstractNum>
-  <w:abstractNum w:abstractNumId="23" w15:restartNumberingAfterBreak="0">
+  <w:abstractNum w:abstractNumId="25" w15:restartNumberingAfterBreak="0">
     <w:nsid w:val="67520671"/>
     <w:multiLevelType w:val="hybridMultilevel"/>
     <w:tmpl w:val="8E1C3542"/>
@@ -2651,7 +4051,7 @@
       </w:pPr>
     </w:lvl>
   </w:abstractNum>
-  <w:abstractNum w:abstractNumId="24" w15:restartNumberingAfterBreak="0">
+  <w:abstractNum w:abstractNumId="26" w15:restartNumberingAfterBreak="0">
     <w:nsid w:val="7001196D"/>
     <w:multiLevelType w:val="hybridMultilevel"/>
     <w:tmpl w:val="414ED24E"/>
@@ -2764,7 +4164,7 @@
       </w:rPr>
     </w:lvl>
   </w:abstractNum>
-  <w:abstractNum w:abstractNumId="25" w15:restartNumberingAfterBreak="0">
+  <w:abstractNum w:abstractNumId="27" w15:restartNumberingAfterBreak="0">
     <w:nsid w:val="753704F1"/>
     <w:multiLevelType w:val="hybridMultilevel"/>
     <w:tmpl w:val="3064F0F6"/>
@@ -2853,7 +4253,7 @@
       </w:pPr>
     </w:lvl>
   </w:abstractNum>
-  <w:abstractNum w:abstractNumId="26" w15:restartNumberingAfterBreak="0">
+  <w:abstractNum w:abstractNumId="28" w15:restartNumberingAfterBreak="0">
     <w:nsid w:val="7BE01A7D"/>
     <w:multiLevelType w:val="hybridMultilevel"/>
     <w:tmpl w:val="A05ED426"/>
@@ -2943,10 +4343,10 @@
     </w:lvl>
   </w:abstractNum>
   <w:num w:numId="1" w16cid:durableId="67044456">
-    <w:abstractNumId w:val="25"/>
+    <w:abstractNumId w:val="27"/>
   </w:num>
   <w:num w:numId="2" w16cid:durableId="1250314177">
-    <w:abstractNumId w:val="18"/>
+    <w:abstractNumId w:val="19"/>
   </w:num>
   <w:num w:numId="3" w16cid:durableId="1541699064">
     <w:abstractNumId w:val="1"/>
@@ -2955,7 +4355,7 @@
     <w:abstractNumId w:val="2"/>
   </w:num>
   <w:num w:numId="5" w16cid:durableId="1219707344">
-    <w:abstractNumId w:val="20"/>
+    <w:abstractNumId w:val="21"/>
   </w:num>
   <w:num w:numId="6" w16cid:durableId="1790709150">
     <w:abstractNumId w:val="0"/>
@@ -2982,7 +4382,7 @@
     <w:abstractNumId w:val="13"/>
   </w:num>
   <w:num w:numId="14" w16cid:durableId="1674454423">
-    <w:abstractNumId w:val="21"/>
+    <w:abstractNumId w:val="23"/>
   </w:num>
   <w:num w:numId="15" w16cid:durableId="1017583421">
     <w:abstractNumId w:val="17"/>
@@ -2991,19 +4391,19 @@
     <w:abstractNumId w:val="3"/>
   </w:num>
   <w:num w:numId="17" w16cid:durableId="937517339">
-    <w:abstractNumId w:val="19"/>
+    <w:abstractNumId w:val="20"/>
   </w:num>
   <w:num w:numId="18" w16cid:durableId="319584583">
-    <w:abstractNumId w:val="24"/>
+    <w:abstractNumId w:val="26"/>
   </w:num>
   <w:num w:numId="19" w16cid:durableId="582222768">
     <w:abstractNumId w:val="6"/>
   </w:num>
   <w:num w:numId="20" w16cid:durableId="1695154693">
-    <w:abstractNumId w:val="26"/>
+    <w:abstractNumId w:val="28"/>
   </w:num>
   <w:num w:numId="21" w16cid:durableId="331835038">
-    <w:abstractNumId w:val="22"/>
+    <w:abstractNumId w:val="24"/>
   </w:num>
   <w:num w:numId="22" w16cid:durableId="1287615497">
     <w:abstractNumId w:val="6"/>
@@ -3015,7 +4415,7 @@
     <w:abstractNumId w:val="6"/>
   </w:num>
   <w:num w:numId="25" w16cid:durableId="624778400">
-    <w:abstractNumId w:val="23"/>
+    <w:abstractNumId w:val="25"/>
   </w:num>
   <w:num w:numId="26" w16cid:durableId="766392247">
     <w:abstractNumId w:val="14"/>
@@ -3028,6 +4428,12 @@
   </w:num>
   <w:num w:numId="29" w16cid:durableId="2114201567">
     <w:abstractNumId w:val="11"/>
+  </w:num>
+  <w:num w:numId="30" w16cid:durableId="1480995805">
+    <w:abstractNumId w:val="22"/>
+  </w:num>
+  <w:num w:numId="31" w16cid:durableId="1778215644">
+    <w:abstractNumId w:val="18"/>
   </w:num>
 </w:numbering>
 </file>
@@ -4746,11 +6152,6 @@
 
 <file path=customXml/item1.xml><?xml version="1.0" encoding="utf-8"?>
 <?mso-contentType ?>
-<spe:Receivers xmlns:spe="http://schemas.microsoft.com/sharepoint/events"/>
-</file>
-
-<file path=customXml/item2.xml><?xml version="1.0" encoding="utf-8"?>
-<?mso-contentType ?>
 <FormTemplates xmlns="http://schemas.microsoft.com/sharepoint/v3/contenttype/forms">
   <Display>DocumentLibraryForm</Display>
   <Edit>DocumentLibraryForm</Edit>
@@ -4758,74 +6159,14 @@
 </FormTemplates>
 </file>
 
+<file path=customXml/item2.xml><?xml version="1.0" encoding="utf-8"?>
+<?mso-contentType ?>
+<spe:Receivers xmlns:spe="http://schemas.microsoft.com/sharepoint/events"/>
+</file>
+
 <file path=customXml/item3.xml><?xml version="1.0" encoding="utf-8"?>
-<p:properties xmlns:p="http://schemas.microsoft.com/office/2006/metadata/properties" xmlns:xsi="http://www.w3.org/2001/XMLSchema-instance" xmlns:pc="http://schemas.microsoft.com/office/infopath/2007/PartnerControls">
-  <documentManagement>
-    <StatusExport xmlns="45986553-e899-46be-a73c-750f1c5bc899" xsi:nil="true"/>
-    <g33e3b7df23349abbdca9de393c78850 xmlns="45986553-e899-46be-a73c-750f1c5bc899">
-      <Terms xmlns="http://schemas.microsoft.com/office/infopath/2007/PartnerControls">
-        <TermInfo xmlns="http://schemas.microsoft.com/office/infopath/2007/PartnerControls">
-          <TermName xmlns="http://schemas.microsoft.com/office/infopath/2007/PartnerControls">None</TermName>
-          <TermId xmlns="http://schemas.microsoft.com/office/infopath/2007/PartnerControls">74cb3fdc-b30d-4f2c-aef5-1da0f8bf349d</TermId>
-        </TermInfo>
-      </Terms>
-    </g33e3b7df23349abbdca9de393c78850>
-    <DossierCode xmlns="45986553-e899-46be-a73c-750f1c5bc899" xsi:nil="true"/>
-    <Deliverable xmlns="45986553-e899-46be-a73c-750f1c5bc899" xsi:nil="true"/>
-    <g8a99e28df6d440988d6dce0b9344b81 xmlns="45986553-e899-46be-a73c-750f1c5bc899">
-      <Terms xmlns="http://schemas.microsoft.com/office/infopath/2007/PartnerControls">
-        <TermInfo xmlns="http://schemas.microsoft.com/office/infopath/2007/PartnerControls">
-          <TermName xmlns="http://schemas.microsoft.com/office/infopath/2007/PartnerControls">None</TermName>
-          <TermId xmlns="http://schemas.microsoft.com/office/infopath/2007/PartnerControls">29039e7e-7593-4441-95be-d60526829c00</TermId>
-        </TermInfo>
-      </Terms>
-    </g8a99e28df6d440988d6dce0b9344b81>
-    <e027992bec4540bf8b554d57c507b995 xmlns="45986553-e899-46be-a73c-750f1c5bc899">
-      <Terms xmlns="http://schemas.microsoft.com/office/infopath/2007/PartnerControls"/>
-    </e027992bec4540bf8b554d57c507b995>
-    <ProductTitle xmlns="45986553-e899-46be-a73c-750f1c5bc899" xsi:nil="true"/>
-    <ProjectTitle xmlns="45986553-e899-46be-a73c-750f1c5bc899" xsi:nil="true"/>
-    <dfc180bb2b8948009c209209933a0ae3 xmlns="45986553-e899-46be-a73c-750f1c5bc899">
-      <Terms xmlns="http://schemas.microsoft.com/office/infopath/2007/PartnerControls"/>
-    </dfc180bb2b8948009c209209933a0ae3>
-    <DocumentTypeTitle xmlns="45986553-e899-46be-a73c-750f1c5bc899" xsi:nil="true"/>
-    <Permalink xmlns="45986553-e899-46be-a73c-750f1c5bc899">
-      <Url xsi:nil="true"/>
-      <Description xsi:nil="true"/>
-    </Permalink>
-    <ProductCode xmlns="45986553-e899-46be-a73c-750f1c5bc899" xsi:nil="true"/>
-    <VersionExport xmlns="45986553-e899-46be-a73c-750f1c5bc899" xsi:nil="true"/>
-    <TaxCatchAll xmlns="ab9bf797-883e-4df5-8f3f-9f39f803b465">
-      <Value>6</Value>
-      <Value>5</Value>
-      <Value>4</Value>
-      <Value>3</Value>
-    </TaxCatchAll>
-    <dcac2ace3c4047ce9abedf13ca707e3a xmlns="45986553-e899-46be-a73c-750f1c5bc899">
-      <Terms xmlns="http://schemas.microsoft.com/office/infopath/2007/PartnerControls">
-        <TermInfo xmlns="http://schemas.microsoft.com/office/infopath/2007/PartnerControls">
-          <TermName xmlns="http://schemas.microsoft.com/office/infopath/2007/PartnerControls">None</TermName>
-          <TermId xmlns="http://schemas.microsoft.com/office/infopath/2007/PartnerControls">a77ca78b-22e5-481e-b78f-e2ddf8ef01b2</TermId>
-        </TermInfo>
-      </Terms>
-    </dcac2ace3c4047ce9abedf13ca707e3a>
-    <he14fcbe6bb241e8ae72418aa5eb7f47 xmlns="45986553-e899-46be-a73c-750f1c5bc899">
-      <Terms xmlns="http://schemas.microsoft.com/office/infopath/2007/PartnerControls">
-        <TermInfo xmlns="http://schemas.microsoft.com/office/infopath/2007/PartnerControls">
-          <TermName xmlns="http://schemas.microsoft.com/office/infopath/2007/PartnerControls">None</TermName>
-          <TermId xmlns="http://schemas.microsoft.com/office/infopath/2007/PartnerControls">08de43cc-997b-4e32-8fd3-89ac5022b97a</TermId>
-        </TermInfo>
-      </Terms>
-    </he14fcbe6bb241e8ae72418aa5eb7f47>
-    <ProjectCode xmlns="45986553-e899-46be-a73c-750f1c5bc899" xsi:nil="true"/>
-    <DisciplineCode xmlns="45986553-e899-46be-a73c-750f1c5bc899" xsi:nil="true"/>
-    <DocumentTypeCode xmlns="45986553-e899-46be-a73c-750f1c5bc899" xsi:nil="true"/>
-    <QMSTemplate xmlns="45986553-e899-46be-a73c-750f1c5bc899" xsi:nil="true"/>
-    <TaxCatchAllLabel xmlns="ab9bf797-883e-4df5-8f3f-9f39f803b465" xsi:nil="true"/>
-    <_dlc_DocIdPersistId xmlns="45986553-e899-46be-a73c-750f1c5bc899" xsi:nil="true"/>
-    <Obsolete xmlns="45986553-e899-46be-a73c-750f1c5bc899" xsi:nil="true"/>
-  </documentManagement>
-</p:properties>
+<?mso-contentType ?>
+<SharedContentType xmlns="Microsoft.SharePoint.Taxonomy.ContentTypeSync" SourceId="7c84993a-678e-4252-ad1f-75fa197d28f6" ContentTypeId="0x01010040E24E456A0A264FA6C89F9122FCBA45" PreviousValue="false" LastSyncTimeStamp="2021-11-30T13:54:06.573Z"/>
 </file>
 
 <file path=customXml/item4.xml><?xml version="1.0" encoding="utf-8"?>
@@ -5142,11 +6483,84 @@
 </file>
 
 <file path=customXml/item5.xml><?xml version="1.0" encoding="utf-8"?>
-<?mso-contentType ?>
-<SharedContentType xmlns="Microsoft.SharePoint.Taxonomy.ContentTypeSync" SourceId="7c84993a-678e-4252-ad1f-75fa197d28f6" ContentTypeId="0x01010040E24E456A0A264FA6C89F9122FCBA45" PreviousValue="false" LastSyncTimeStamp="2021-11-30T13:54:06.573Z"/>
+<p:properties xmlns:p="http://schemas.microsoft.com/office/2006/metadata/properties" xmlns:xsi="http://www.w3.org/2001/XMLSchema-instance" xmlns:pc="http://schemas.microsoft.com/office/infopath/2007/PartnerControls">
+  <documentManagement>
+    <StatusExport xmlns="45986553-e899-46be-a73c-750f1c5bc899" xsi:nil="true"/>
+    <g33e3b7df23349abbdca9de393c78850 xmlns="45986553-e899-46be-a73c-750f1c5bc899">
+      <Terms xmlns="http://schemas.microsoft.com/office/infopath/2007/PartnerControls">
+        <TermInfo xmlns="http://schemas.microsoft.com/office/infopath/2007/PartnerControls">
+          <TermName xmlns="http://schemas.microsoft.com/office/infopath/2007/PartnerControls">None</TermName>
+          <TermId xmlns="http://schemas.microsoft.com/office/infopath/2007/PartnerControls">74cb3fdc-b30d-4f2c-aef5-1da0f8bf349d</TermId>
+        </TermInfo>
+      </Terms>
+    </g33e3b7df23349abbdca9de393c78850>
+    <DossierCode xmlns="45986553-e899-46be-a73c-750f1c5bc899" xsi:nil="true"/>
+    <Deliverable xmlns="45986553-e899-46be-a73c-750f1c5bc899" xsi:nil="true"/>
+    <g8a99e28df6d440988d6dce0b9344b81 xmlns="45986553-e899-46be-a73c-750f1c5bc899">
+      <Terms xmlns="http://schemas.microsoft.com/office/infopath/2007/PartnerControls">
+        <TermInfo xmlns="http://schemas.microsoft.com/office/infopath/2007/PartnerControls">
+          <TermName xmlns="http://schemas.microsoft.com/office/infopath/2007/PartnerControls">None</TermName>
+          <TermId xmlns="http://schemas.microsoft.com/office/infopath/2007/PartnerControls">29039e7e-7593-4441-95be-d60526829c00</TermId>
+        </TermInfo>
+      </Terms>
+    </g8a99e28df6d440988d6dce0b9344b81>
+    <e027992bec4540bf8b554d57c507b995 xmlns="45986553-e899-46be-a73c-750f1c5bc899">
+      <Terms xmlns="http://schemas.microsoft.com/office/infopath/2007/PartnerControls"/>
+    </e027992bec4540bf8b554d57c507b995>
+    <ProductTitle xmlns="45986553-e899-46be-a73c-750f1c5bc899" xsi:nil="true"/>
+    <ProjectTitle xmlns="45986553-e899-46be-a73c-750f1c5bc899" xsi:nil="true"/>
+    <dfc180bb2b8948009c209209933a0ae3 xmlns="45986553-e899-46be-a73c-750f1c5bc899">
+      <Terms xmlns="http://schemas.microsoft.com/office/infopath/2007/PartnerControls"/>
+    </dfc180bb2b8948009c209209933a0ae3>
+    <DocumentTypeTitle xmlns="45986553-e899-46be-a73c-750f1c5bc899" xsi:nil="true"/>
+    <Permalink xmlns="45986553-e899-46be-a73c-750f1c5bc899">
+      <Url xsi:nil="true"/>
+      <Description xsi:nil="true"/>
+    </Permalink>
+    <ProductCode xmlns="45986553-e899-46be-a73c-750f1c5bc899" xsi:nil="true"/>
+    <VersionExport xmlns="45986553-e899-46be-a73c-750f1c5bc899" xsi:nil="true"/>
+    <TaxCatchAll xmlns="ab9bf797-883e-4df5-8f3f-9f39f803b465">
+      <Value>6</Value>
+      <Value>5</Value>
+      <Value>4</Value>
+      <Value>3</Value>
+    </TaxCatchAll>
+    <dcac2ace3c4047ce9abedf13ca707e3a xmlns="45986553-e899-46be-a73c-750f1c5bc899">
+      <Terms xmlns="http://schemas.microsoft.com/office/infopath/2007/PartnerControls">
+        <TermInfo xmlns="http://schemas.microsoft.com/office/infopath/2007/PartnerControls">
+          <TermName xmlns="http://schemas.microsoft.com/office/infopath/2007/PartnerControls">None</TermName>
+          <TermId xmlns="http://schemas.microsoft.com/office/infopath/2007/PartnerControls">a77ca78b-22e5-481e-b78f-e2ddf8ef01b2</TermId>
+        </TermInfo>
+      </Terms>
+    </dcac2ace3c4047ce9abedf13ca707e3a>
+    <he14fcbe6bb241e8ae72418aa5eb7f47 xmlns="45986553-e899-46be-a73c-750f1c5bc899">
+      <Terms xmlns="http://schemas.microsoft.com/office/infopath/2007/PartnerControls">
+        <TermInfo xmlns="http://schemas.microsoft.com/office/infopath/2007/PartnerControls">
+          <TermName xmlns="http://schemas.microsoft.com/office/infopath/2007/PartnerControls">None</TermName>
+          <TermId xmlns="http://schemas.microsoft.com/office/infopath/2007/PartnerControls">08de43cc-997b-4e32-8fd3-89ac5022b97a</TermId>
+        </TermInfo>
+      </Terms>
+    </he14fcbe6bb241e8ae72418aa5eb7f47>
+    <ProjectCode xmlns="45986553-e899-46be-a73c-750f1c5bc899" xsi:nil="true"/>
+    <DisciplineCode xmlns="45986553-e899-46be-a73c-750f1c5bc899" xsi:nil="true"/>
+    <DocumentTypeCode xmlns="45986553-e899-46be-a73c-750f1c5bc899" xsi:nil="true"/>
+    <QMSTemplate xmlns="45986553-e899-46be-a73c-750f1c5bc899" xsi:nil="true"/>
+    <TaxCatchAllLabel xmlns="ab9bf797-883e-4df5-8f3f-9f39f803b465" xsi:nil="true"/>
+    <_dlc_DocIdPersistId xmlns="45986553-e899-46be-a73c-750f1c5bc899" xsi:nil="true"/>
+    <Obsolete xmlns="45986553-e899-46be-a73c-750f1c5bc899" xsi:nil="true"/>
+  </documentManagement>
+</p:properties>
 </file>
 
 <file path=customXml/itemProps1.xml><?xml version="1.0" encoding="utf-8"?>
+<ds:datastoreItem xmlns:ds="http://schemas.openxmlformats.org/officeDocument/2006/customXml" ds:itemID="{EFDA94AD-D217-492C-A363-672ADD841FF7}">
+  <ds:schemaRefs>
+    <ds:schemaRef ds:uri="http://schemas.microsoft.com/sharepoint/v3/contenttype/forms"/>
+  </ds:schemaRefs>
+</ds:datastoreItem>
+</file>
+
+<file path=customXml/itemProps2.xml><?xml version="1.0" encoding="utf-8"?>
 <ds:datastoreItem xmlns:ds="http://schemas.openxmlformats.org/officeDocument/2006/customXml" ds:itemID="{628A0CEB-A754-4748-ACF3-8F5CB3256EC5}">
   <ds:schemaRefs>
     <ds:schemaRef ds:uri="http://schemas.microsoft.com/sharepoint/events"/>
@@ -5154,21 +6568,10 @@
 </ds:datastoreItem>
 </file>
 
-<file path=customXml/itemProps2.xml><?xml version="1.0" encoding="utf-8"?>
-<ds:datastoreItem xmlns:ds="http://schemas.openxmlformats.org/officeDocument/2006/customXml" ds:itemID="{EFDA94AD-D217-492C-A363-672ADD841FF7}">
+<file path=customXml/itemProps3.xml><?xml version="1.0" encoding="utf-8"?>
+<ds:datastoreItem xmlns:ds="http://schemas.openxmlformats.org/officeDocument/2006/customXml" ds:itemID="{88830594-8C8F-4AD2-93FA-29D321F31C6E}">
   <ds:schemaRefs>
-    <ds:schemaRef ds:uri="http://schemas.microsoft.com/sharepoint/v3/contenttype/forms"/>
-  </ds:schemaRefs>
-</ds:datastoreItem>
-</file>
-
-<file path=customXml/itemProps3.xml><?xml version="1.0" encoding="utf-8"?>
-<ds:datastoreItem xmlns:ds="http://schemas.openxmlformats.org/officeDocument/2006/customXml" ds:itemID="{2F755C83-2995-41BD-B2C5-02B1FC97EDEF}">
-  <ds:schemaRefs>
-    <ds:schemaRef ds:uri="http://schemas.microsoft.com/office/2006/metadata/properties"/>
-    <ds:schemaRef ds:uri="http://schemas.microsoft.com/office/infopath/2007/PartnerControls"/>
-    <ds:schemaRef ds:uri="45986553-e899-46be-a73c-750f1c5bc899"/>
-    <ds:schemaRef ds:uri="ab9bf797-883e-4df5-8f3f-9f39f803b465"/>
+    <ds:schemaRef ds:uri="Microsoft.SharePoint.Taxonomy.ContentTypeSync"/>
   </ds:schemaRefs>
 </ds:datastoreItem>
 </file>
@@ -5193,9 +6596,12 @@
 </file>
 
 <file path=customXml/itemProps5.xml><?xml version="1.0" encoding="utf-8"?>
-<ds:datastoreItem xmlns:ds="http://schemas.openxmlformats.org/officeDocument/2006/customXml" ds:itemID="{88830594-8C8F-4AD2-93FA-29D321F31C6E}">
+<ds:datastoreItem xmlns:ds="http://schemas.openxmlformats.org/officeDocument/2006/customXml" ds:itemID="{2F755C83-2995-41BD-B2C5-02B1FC97EDEF}">
   <ds:schemaRefs>
-    <ds:schemaRef ds:uri="Microsoft.SharePoint.Taxonomy.ContentTypeSync"/>
+    <ds:schemaRef ds:uri="http://schemas.microsoft.com/office/2006/metadata/properties"/>
+    <ds:schemaRef ds:uri="http://schemas.microsoft.com/office/infopath/2007/PartnerControls"/>
+    <ds:schemaRef ds:uri="45986553-e899-46be-a73c-750f1c5bc899"/>
+    <ds:schemaRef ds:uri="ab9bf797-883e-4df5-8f3f-9f39f803b465"/>
   </ds:schemaRefs>
 </ds:datastoreItem>
 </file>
</xml_diff>

<commit_message>
Added some more info in Word doc
</commit_message>
<xml_diff>
--- a/Demcon challenge.docx
+++ b/Demcon challenge.docx
@@ -11,12 +11,21 @@
           <w:szCs w:val="48"/>
         </w:rPr>
       </w:pPr>
+      <w:proofErr w:type="spellStart"/>
       <w:r>
         <w:rPr>
           <w:sz w:val="56"/>
           <w:szCs w:val="48"/>
         </w:rPr>
-        <w:t>Demcon festival challenge</w:t>
+        <w:t>Demcon</w:t>
+      </w:r>
+      <w:proofErr w:type="spellEnd"/>
+      <w:r>
+        <w:rPr>
+          <w:sz w:val="56"/>
+          <w:szCs w:val="48"/>
+        </w:rPr>
+        <w:t xml:space="preserve"> festival challenge</w:t>
       </w:r>
     </w:p>
     <w:p>
@@ -91,8 +100,21 @@
         </w:numPr>
       </w:pPr>
       <w:r>
-        <w:t>Show = name + starttime + endtime</w:t>
+        <w:t xml:space="preserve">Show = name + </w:t>
       </w:r>
+      <w:proofErr w:type="spellStart"/>
+      <w:r>
+        <w:t>starttime</w:t>
+      </w:r>
+      <w:proofErr w:type="spellEnd"/>
+      <w:r>
+        <w:t xml:space="preserve"> + </w:t>
+      </w:r>
+      <w:proofErr w:type="spellStart"/>
+      <w:r>
+        <w:t>endtime</w:t>
+      </w:r>
+      <w:proofErr w:type="spellEnd"/>
     </w:p>
     <w:p>
       <w:pPr>
@@ -127,8 +149,29 @@
         <w:t>These are used for the classes</w:t>
       </w:r>
       <w:r>
-        <w:t xml:space="preserve"> CShow, CStage and CSchedule</w:t>
+        <w:t xml:space="preserve"> </w:t>
       </w:r>
+      <w:proofErr w:type="spellStart"/>
+      <w:r>
+        <w:t>CShow</w:t>
+      </w:r>
+      <w:proofErr w:type="spellEnd"/>
+      <w:r>
+        <w:t xml:space="preserve">, </w:t>
+      </w:r>
+      <w:proofErr w:type="spellStart"/>
+      <w:r>
+        <w:t>CStage</w:t>
+      </w:r>
+      <w:proofErr w:type="spellEnd"/>
+      <w:r>
+        <w:t xml:space="preserve"> and </w:t>
+      </w:r>
+      <w:proofErr w:type="spellStart"/>
+      <w:r>
+        <w:t>CSchedule</w:t>
+      </w:r>
+      <w:proofErr w:type="spellEnd"/>
       <w:r>
         <w:t>.</w:t>
       </w:r>
@@ -267,7 +310,15 @@
         <w:pStyle w:val="NoSpacing"/>
       </w:pPr>
       <w:r>
-        <w:t xml:space="preserve">For showing the schedule, I use a Canvas. The class CDrawSchedule draws the necessary elements on the canvas. After that, the canvas is resized. Of course, we can make it more fancier but that was not the assignment </w:t>
+        <w:t xml:space="preserve">For showing the schedule, I use a Canvas. The class </w:t>
+      </w:r>
+      <w:proofErr w:type="spellStart"/>
+      <w:r>
+        <w:t>CDrawSchedule</w:t>
+      </w:r>
+      <w:proofErr w:type="spellEnd"/>
+      <w:r>
+        <w:t xml:space="preserve"> draws the necessary elements on the canvas. After that, the canvas is resized. Of course, we can make it more fancier but that was not the assignment </w:t>
       </w:r>
       <w:r>
         <w:rPr>
@@ -293,11 +344,68 @@
     </w:p>
     <w:p>
       <w:pPr>
+        <w:pStyle w:val="Heading1"/>
+      </w:pPr>
+      <w:r>
+        <w:t>Miscellaneous</w:t>
+      </w:r>
+    </w:p>
+    <w:p>
+      <w:pPr>
+        <w:pStyle w:val="NoSpacing"/>
+      </w:pPr>
+      <w:r>
+        <w:t>Some remarks about the implementation:</w:t>
+      </w:r>
+    </w:p>
+    <w:p>
+      <w:pPr>
+        <w:pStyle w:val="NoSpacing"/>
+        <w:numPr>
+          <w:ilvl w:val="0"/>
+          <w:numId w:val="32"/>
+        </w:numPr>
+      </w:pPr>
+      <w:r>
+        <w:t>Reading the file containing the shows, it kept very simple and does NOT check anything. So a wrong file format will result in a crash.</w:t>
+      </w:r>
+    </w:p>
+    <w:p>
+      <w:pPr>
+        <w:pStyle w:val="NoSpacing"/>
+        <w:numPr>
+          <w:ilvl w:val="0"/>
+          <w:numId w:val="32"/>
+        </w:numPr>
+      </w:pPr>
+      <w:r>
+        <w:t>Same applies to write the resulting schedule.</w:t>
+      </w:r>
+    </w:p>
+    <w:p>
+      <w:pPr>
+        <w:pStyle w:val="NoSpacing"/>
+        <w:numPr>
+          <w:ilvl w:val="0"/>
+          <w:numId w:val="32"/>
+        </w:numPr>
+      </w:pPr>
+      <w:r>
+        <w:t>It is possible to read new files and to rerun the scheduling. Helps with testing but also to see the results of changing the number of iterations.</w:t>
+      </w:r>
+    </w:p>
+    <w:p>
+      <w:pPr>
+        <w:pStyle w:val="NoSpacing"/>
+        <w:numPr>
+          <w:ilvl w:val="0"/>
+          <w:numId w:val="32"/>
+        </w:numPr>
         <w:spacing w:after="160" w:line="259" w:lineRule="auto"/>
-        <w:rPr>
-          <w:rFonts w:asciiTheme="minorHAnsi" w:hAnsiTheme="minorHAnsi"/>
-        </w:rPr>
-      </w:pPr>
+      </w:pPr>
+      <w:r>
+        <w:t>The get an indication of the performance, a stopwatch was build in. The performance is quite good. With the given example of 30 shows, 10000 iterations only take some 0.3 seconds in debug mode on an i5 processor.</w:t>
+      </w:r>
       <w:r>
         <w:br w:type="page"/>
       </w:r>
@@ -308,101 +416,11 @@
       </w:pPr>
       <w:r>
         <w:lastRenderedPageBreak/>
-        <w:t>The Question</w:t>
+        <w:t xml:space="preserve">The </w:t>
       </w:r>
-    </w:p>
-    <w:tbl>
-      <w:tblPr>
-        <w:tblW w:w="5000" w:type="pct"/>
-        <w:tblCellSpacing w:w="0" w:type="dxa"/>
-        <w:shd w:val="clear" w:color="auto" w:fill="EDEDED"/>
-        <w:tblCellMar>
-          <w:left w:w="0" w:type="dxa"/>
-          <w:right w:w="0" w:type="dxa"/>
-        </w:tblCellMar>
-        <w:tblLook w:val="04A0" w:firstRow="1" w:lastRow="0" w:firstColumn="1" w:lastColumn="0" w:noHBand="0" w:noVBand="1"/>
-      </w:tblPr>
-      <w:tblGrid>
-        <w:gridCol w:w="9639"/>
-      </w:tblGrid>
-      <w:tr>
-        <w:trPr>
-          <w:tblCellSpacing w:w="0" w:type="dxa"/>
-        </w:trPr>
-        <w:tc>
-          <w:tcPr>
-            <w:tcW w:w="0" w:type="auto"/>
-            <w:shd w:val="clear" w:color="auto" w:fill="EDEDED"/>
-            <w:tcMar>
-              <w:top w:w="0" w:type="dxa"/>
-              <w:left w:w="0" w:type="dxa"/>
-              <w:bottom w:w="300" w:type="dxa"/>
-              <w:right w:w="0" w:type="dxa"/>
-            </w:tcMar>
-            <w:hideMark/>
-          </w:tcPr>
-          <w:tbl>
-            <w:tblPr>
-              <w:tblW w:w="5000" w:type="pct"/>
-              <w:jc w:val="center"/>
-              <w:tblCellSpacing w:w="0" w:type="dxa"/>
-              <w:tblCellMar>
-                <w:left w:w="0" w:type="dxa"/>
-                <w:right w:w="0" w:type="dxa"/>
-              </w:tblCellMar>
-              <w:tblLook w:val="04A0" w:firstRow="1" w:lastRow="0" w:firstColumn="1" w:lastColumn="0" w:noHBand="0" w:noVBand="1"/>
-            </w:tblPr>
-            <w:tblGrid>
-              <w:gridCol w:w="9639"/>
-            </w:tblGrid>
-            <w:tr>
-              <w:trPr>
-                <w:tblCellSpacing w:w="0" w:type="dxa"/>
-                <w:jc w:val="center"/>
-              </w:trPr>
-              <w:tc>
-                <w:tcPr>
-                  <w:tcW w:w="0" w:type="auto"/>
-                  <w:hideMark/>
-                </w:tcPr>
-                <w:p>
-                  <w:pPr>
-                    <w:pStyle w:val="NoSpacing"/>
-                    <w:rPr>
-                      <w:lang w:val="nl-NL"/>
-                    </w:rPr>
-                  </w:pPr>
-                  <w:r>
-                    <w:rPr>
-                      <w:b/>
-                      <w:bCs/>
-                      <w:lang w:val="nl-NL"/>
-                    </w:rPr>
-                    <w:t>THE CHALLENGE *</w:t>
-                  </w:r>
-                </w:p>
-              </w:tc>
-            </w:tr>
-          </w:tbl>
-          <w:p>
-            <w:pPr>
-              <w:pStyle w:val="NoSpacing"/>
-              <w:rPr>
-                <w:lang w:val="nl-NL"/>
-              </w:rPr>
-            </w:pPr>
-          </w:p>
-        </w:tc>
-      </w:tr>
-    </w:tbl>
-    <w:p>
-      <w:pPr>
-        <w:pStyle w:val="NoSpacing"/>
-        <w:rPr>
-          <w:vanish/>
-          <w:lang w:val="nl-NL"/>
-        </w:rPr>
-      </w:pPr>
+      <w:r>
+        <w:t>Challenge</w:t>
+      </w:r>
     </w:p>
     <w:tbl>
       <w:tblPr>
@@ -459,15 +477,28 @@
                       <w:lang w:val="nl-NL"/>
                     </w:rPr>
                   </w:pPr>
-                  <w:r>
-                    <w:t>Demcon has decided to expand its activities, and to organize a musical festival. After being an expert in mechatronic systems engineering, the move to the entertainment business seems a rather logical choice.</w:t>
+                  <w:proofErr w:type="spellStart"/>
+                  <w:r>
+                    <w:t>Demcon</w:t>
+                  </w:r>
+                  <w:proofErr w:type="spellEnd"/>
+                  <w:r>
+                    <w:t xml:space="preserve"> has decided to expand its activities, and to organize a musical festival. After being an expert in mechatronic systems engineering, the move to the entertainment business seems a rather logical choice.</w:t>
                   </w:r>
                   <w:r>
                     <w:br/>
                   </w:r>
                   <w:r>
                     <w:br/>
-                    <w:t>For the festival 30 acts are hired, such as the Demcon band and other popular acts. Unfortunately, each band has a very tight schedule, and is only able to play at a fixed timeslot. This makes the planning difficult, and the festival organizer needs to know how many stages to prepare for the event.</w:t>
+                    <w:t xml:space="preserve">For the festival 30 acts are hired, such as the </w:t>
+                  </w:r>
+                  <w:proofErr w:type="spellStart"/>
+                  <w:r>
+                    <w:t>Demcon</w:t>
+                  </w:r>
+                  <w:proofErr w:type="spellEnd"/>
+                  <w:r>
+                    <w:t xml:space="preserve"> band and other popular acts. Unfortunately, each band has a very tight schedule, and is only able to play at a fixed timeslot. This makes the planning difficult, and the festival organizer needs to know how many stages to prepare for the event.</w:t>
                   </w:r>
                   <w:r>
                     <w:br/>
@@ -518,11 +549,33 @@
                   <w:r>
                     <w:br/>
                   </w:r>
+                  <w:proofErr w:type="spellStart"/>
                   <w:r>
                     <w:rPr>
                       <w:lang w:val="nl-NL"/>
                     </w:rPr>
-                    <w:t>Good luck!</w:t>
+                    <w:t>Good</w:t>
+                  </w:r>
+                  <w:proofErr w:type="spellEnd"/>
+                  <w:r>
+                    <w:rPr>
+                      <w:lang w:val="nl-NL"/>
+                    </w:rPr>
+                    <w:t xml:space="preserve"> </w:t>
+                  </w:r>
+                  <w:proofErr w:type="spellStart"/>
+                  <w:r>
+                    <w:rPr>
+                      <w:lang w:val="nl-NL"/>
+                    </w:rPr>
+                    <w:t>luck</w:t>
+                  </w:r>
+                  <w:proofErr w:type="spellEnd"/>
+                  <w:r>
+                    <w:rPr>
+                      <w:lang w:val="nl-NL"/>
+                    </w:rPr>
+                    <w:t>!</w:t>
                   </w:r>
                 </w:p>
               </w:tc>
@@ -698,7 +751,15 @@
                     </w:numPr>
                   </w:pPr>
                   <w:r>
-                    <w:t>Please write your solution in Python/C++/Matlab.</w:t>
+                    <w:t>Please write your solution in Python/C++/</w:t>
+                  </w:r>
+                  <w:proofErr w:type="spellStart"/>
+                  <w:r>
+                    <w:t>Matlab</w:t>
+                  </w:r>
+                  <w:proofErr w:type="spellEnd"/>
+                  <w:r>
+                    <w:t>.</w:t>
                   </w:r>
                 </w:p>
                 <w:p>
@@ -758,7 +819,15 @@
                     </w:numPr>
                   </w:pPr>
                   <w:r>
-                    <w:t>We will only accept submissions in the form of a link to a Github repository.</w:t>
+                    <w:t xml:space="preserve">We will only accept submissions in the form of a link to a </w:t>
+                  </w:r>
+                  <w:proofErr w:type="spellStart"/>
+                  <w:r>
+                    <w:t>Github</w:t>
+                  </w:r>
+                  <w:proofErr w:type="spellEnd"/>
+                  <w:r>
+                    <w:t xml:space="preserve"> repository.</w:t>
                   </w:r>
                 </w:p>
                 <w:p>
@@ -793,7 +862,15 @@
                     </w:numPr>
                   </w:pPr>
                   <w:r>
-                    <w:t>We’ve added some instructions below if you’re unfamiliar with Github.</w:t>
+                    <w:t xml:space="preserve">We’ve added some instructions below if you’re unfamiliar with </w:t>
+                  </w:r>
+                  <w:proofErr w:type="spellStart"/>
+                  <w:r>
+                    <w:t>Github</w:t>
+                  </w:r>
+                  <w:proofErr w:type="spellEnd"/>
+                  <w:r>
+                    <w:t>.</w:t>
                   </w:r>
                 </w:p>
               </w:tc>
@@ -1022,7 +1099,15 @@
                     </w:numPr>
                   </w:pPr>
                   <w:r>
-                    <w:t>Verify your email address and customize your Github experience</w:t>
+                    <w:t xml:space="preserve">Verify your email address and customize your </w:t>
+                  </w:r>
+                  <w:proofErr w:type="spellStart"/>
+                  <w:r>
+                    <w:t>Github</w:t>
+                  </w:r>
+                  <w:proofErr w:type="spellEnd"/>
+                  <w:r>
+                    <w:t xml:space="preserve"> experience</w:t>
                   </w:r>
                 </w:p>
                 <w:p>
@@ -1034,6 +1119,7 @@
                     </w:numPr>
                   </w:pPr>
                   <w:r>
+                    <w:lastRenderedPageBreak/>
                     <w:t>Create a new project by pressing ‘start a project’</w:t>
                   </w:r>
                 </w:p>
@@ -1055,7 +1141,35 @@
                     <w:rPr>
                       <w:lang w:val="nl-NL"/>
                     </w:rPr>
-                    <w:t>Press ‘create repository’</w:t>
+                    <w:t>Press ‘</w:t>
+                  </w:r>
+                  <w:proofErr w:type="spellStart"/>
+                  <w:r>
+                    <w:rPr>
+                      <w:lang w:val="nl-NL"/>
+                    </w:rPr>
+                    <w:t>create</w:t>
+                  </w:r>
+                  <w:proofErr w:type="spellEnd"/>
+                  <w:r>
+                    <w:rPr>
+                      <w:lang w:val="nl-NL"/>
+                    </w:rPr>
+                    <w:t xml:space="preserve"> </w:t>
+                  </w:r>
+                  <w:proofErr w:type="spellStart"/>
+                  <w:r>
+                    <w:rPr>
+                      <w:lang w:val="nl-NL"/>
+                    </w:rPr>
+                    <w:t>repository</w:t>
+                  </w:r>
+                  <w:proofErr w:type="spellEnd"/>
+                  <w:r>
+                    <w:rPr>
+                      <w:lang w:val="nl-NL"/>
+                    </w:rPr>
+                    <w:t>’</w:t>
                   </w:r>
                 </w:p>
                 <w:p>
@@ -1067,7 +1181,6 @@
                     </w:numPr>
                   </w:pPr>
                   <w:r>
-                    <w:lastRenderedPageBreak/>
                     <w:t>In quick startup, press ‘create new file’ or ‘upload existing file’</w:t>
                   </w:r>
                 </w:p>
@@ -1101,7 +1214,63 @@
                     <w:rPr>
                       <w:lang w:val="nl-NL"/>
                     </w:rPr>
-                    <w:t>Enter this link into your submission.</w:t>
+                    <w:t xml:space="preserve">Enter </w:t>
+                  </w:r>
+                  <w:proofErr w:type="spellStart"/>
+                  <w:r>
+                    <w:rPr>
+                      <w:lang w:val="nl-NL"/>
+                    </w:rPr>
+                    <w:t>this</w:t>
+                  </w:r>
+                  <w:proofErr w:type="spellEnd"/>
+                  <w:r>
+                    <w:rPr>
+                      <w:lang w:val="nl-NL"/>
+                    </w:rPr>
+                    <w:t xml:space="preserve"> link </w:t>
+                  </w:r>
+                  <w:proofErr w:type="spellStart"/>
+                  <w:r>
+                    <w:rPr>
+                      <w:lang w:val="nl-NL"/>
+                    </w:rPr>
+                    <w:t>into</w:t>
+                  </w:r>
+                  <w:proofErr w:type="spellEnd"/>
+                  <w:r>
+                    <w:rPr>
+                      <w:lang w:val="nl-NL"/>
+                    </w:rPr>
+                    <w:t xml:space="preserve"> </w:t>
+                  </w:r>
+                  <w:proofErr w:type="spellStart"/>
+                  <w:r>
+                    <w:rPr>
+                      <w:lang w:val="nl-NL"/>
+                    </w:rPr>
+                    <w:t>your</w:t>
+                  </w:r>
+                  <w:proofErr w:type="spellEnd"/>
+                  <w:r>
+                    <w:rPr>
+                      <w:lang w:val="nl-NL"/>
+                    </w:rPr>
+                    <w:t xml:space="preserve"> </w:t>
+                  </w:r>
+                  <w:proofErr w:type="spellStart"/>
+                  <w:r>
+                    <w:rPr>
+                      <w:lang w:val="nl-NL"/>
+                    </w:rPr>
+                    <w:t>submission</w:t>
+                  </w:r>
+                  <w:proofErr w:type="spellEnd"/>
+                  <w:r>
+                    <w:rPr>
+                      <w:lang w:val="nl-NL"/>
+                    </w:rPr>
+                    <w:t>.</w:t>
                   </w:r>
                 </w:p>
               </w:tc>
@@ -2446,6 +2615,119 @@
     </w:lvl>
   </w:abstractNum>
   <w:abstractNum w:abstractNumId="10" w15:restartNumberingAfterBreak="0">
+    <w:nsid w:val="2E6C30DA"/>
+    <w:multiLevelType w:val="hybridMultilevel"/>
+    <w:tmpl w:val="8B886C08"/>
+    <w:lvl w:ilvl="0" w:tplc="04130001">
+      <w:start w:val="1"/>
+      <w:numFmt w:val="bullet"/>
+      <w:lvlText w:val=""/>
+      <w:lvlJc w:val="left"/>
+      <w:pPr>
+        <w:ind w:left="720" w:hanging="360"/>
+      </w:pPr>
+      <w:rPr>
+        <w:rFonts w:ascii="Symbol" w:hAnsi="Symbol" w:hint="default"/>
+      </w:rPr>
+    </w:lvl>
+    <w:lvl w:ilvl="1" w:tplc="04130003" w:tentative="1">
+      <w:start w:val="1"/>
+      <w:numFmt w:val="bullet"/>
+      <w:lvlText w:val="o"/>
+      <w:lvlJc w:val="left"/>
+      <w:pPr>
+        <w:ind w:left="1440" w:hanging="360"/>
+      </w:pPr>
+      <w:rPr>
+        <w:rFonts w:ascii="Courier New" w:hAnsi="Courier New" w:cs="Courier New" w:hint="default"/>
+      </w:rPr>
+    </w:lvl>
+    <w:lvl w:ilvl="2" w:tplc="04130005" w:tentative="1">
+      <w:start w:val="1"/>
+      <w:numFmt w:val="bullet"/>
+      <w:lvlText w:val=""/>
+      <w:lvlJc w:val="left"/>
+      <w:pPr>
+        <w:ind w:left="2160" w:hanging="360"/>
+      </w:pPr>
+      <w:rPr>
+        <w:rFonts w:ascii="Wingdings" w:hAnsi="Wingdings" w:hint="default"/>
+      </w:rPr>
+    </w:lvl>
+    <w:lvl w:ilvl="3" w:tplc="04130001" w:tentative="1">
+      <w:start w:val="1"/>
+      <w:numFmt w:val="bullet"/>
+      <w:lvlText w:val=""/>
+      <w:lvlJc w:val="left"/>
+      <w:pPr>
+        <w:ind w:left="2880" w:hanging="360"/>
+      </w:pPr>
+      <w:rPr>
+        <w:rFonts w:ascii="Symbol" w:hAnsi="Symbol" w:hint="default"/>
+      </w:rPr>
+    </w:lvl>
+    <w:lvl w:ilvl="4" w:tplc="04130003" w:tentative="1">
+      <w:start w:val="1"/>
+      <w:numFmt w:val="bullet"/>
+      <w:lvlText w:val="o"/>
+      <w:lvlJc w:val="left"/>
+      <w:pPr>
+        <w:ind w:left="3600" w:hanging="360"/>
+      </w:pPr>
+      <w:rPr>
+        <w:rFonts w:ascii="Courier New" w:hAnsi="Courier New" w:cs="Courier New" w:hint="default"/>
+      </w:rPr>
+    </w:lvl>
+    <w:lvl w:ilvl="5" w:tplc="04130005" w:tentative="1">
+      <w:start w:val="1"/>
+      <w:numFmt w:val="bullet"/>
+      <w:lvlText w:val=""/>
+      <w:lvlJc w:val="left"/>
+      <w:pPr>
+        <w:ind w:left="4320" w:hanging="360"/>
+      </w:pPr>
+      <w:rPr>
+        <w:rFonts w:ascii="Wingdings" w:hAnsi="Wingdings" w:hint="default"/>
+      </w:rPr>
+    </w:lvl>
+    <w:lvl w:ilvl="6" w:tplc="04130001" w:tentative="1">
+      <w:start w:val="1"/>
+      <w:numFmt w:val="bullet"/>
+      <w:lvlText w:val=""/>
+      <w:lvlJc w:val="left"/>
+      <w:pPr>
+        <w:ind w:left="5040" w:hanging="360"/>
+      </w:pPr>
+      <w:rPr>
+        <w:rFonts w:ascii="Symbol" w:hAnsi="Symbol" w:hint="default"/>
+      </w:rPr>
+    </w:lvl>
+    <w:lvl w:ilvl="7" w:tplc="04130003" w:tentative="1">
+      <w:start w:val="1"/>
+      <w:numFmt w:val="bullet"/>
+      <w:lvlText w:val="o"/>
+      <w:lvlJc w:val="left"/>
+      <w:pPr>
+        <w:ind w:left="5760" w:hanging="360"/>
+      </w:pPr>
+      <w:rPr>
+        <w:rFonts w:ascii="Courier New" w:hAnsi="Courier New" w:cs="Courier New" w:hint="default"/>
+      </w:rPr>
+    </w:lvl>
+    <w:lvl w:ilvl="8" w:tplc="04130005" w:tentative="1">
+      <w:start w:val="1"/>
+      <w:numFmt w:val="bullet"/>
+      <w:lvlText w:val=""/>
+      <w:lvlJc w:val="left"/>
+      <w:pPr>
+        <w:ind w:left="6480" w:hanging="360"/>
+      </w:pPr>
+      <w:rPr>
+        <w:rFonts w:ascii="Wingdings" w:hAnsi="Wingdings" w:hint="default"/>
+      </w:rPr>
+    </w:lvl>
+  </w:abstractNum>
+  <w:abstractNum w:abstractNumId="11" w15:restartNumberingAfterBreak="0">
     <w:nsid w:val="389B5968"/>
     <w:multiLevelType w:val="hybridMultilevel"/>
     <w:tmpl w:val="0EDA08EE"/>
@@ -2534,7 +2816,7 @@
       </w:pPr>
     </w:lvl>
   </w:abstractNum>
-  <w:abstractNum w:abstractNumId="11" w15:restartNumberingAfterBreak="0">
+  <w:abstractNum w:abstractNumId="12" w15:restartNumberingAfterBreak="0">
     <w:nsid w:val="40042D4D"/>
     <w:multiLevelType w:val="hybridMultilevel"/>
     <w:tmpl w:val="318C3C48"/>
@@ -2647,7 +2929,7 @@
       </w:rPr>
     </w:lvl>
   </w:abstractNum>
-  <w:abstractNum w:abstractNumId="12" w15:restartNumberingAfterBreak="0">
+  <w:abstractNum w:abstractNumId="13" w15:restartNumberingAfterBreak="0">
     <w:nsid w:val="42B851F9"/>
     <w:multiLevelType w:val="hybridMultilevel"/>
     <w:tmpl w:val="F20EB42C"/>
@@ -2737,7 +3019,7 @@
       </w:pPr>
     </w:lvl>
   </w:abstractNum>
-  <w:abstractNum w:abstractNumId="13" w15:restartNumberingAfterBreak="0">
+  <w:abstractNum w:abstractNumId="14" w15:restartNumberingAfterBreak="0">
     <w:nsid w:val="43125DC0"/>
     <w:multiLevelType w:val="hybridMultilevel"/>
     <w:tmpl w:val="C5DAAFEA"/>
@@ -2827,7 +3109,7 @@
       </w:pPr>
     </w:lvl>
   </w:abstractNum>
-  <w:abstractNum w:abstractNumId="14" w15:restartNumberingAfterBreak="0">
+  <w:abstractNum w:abstractNumId="15" w15:restartNumberingAfterBreak="0">
     <w:nsid w:val="4A166D59"/>
     <w:multiLevelType w:val="multilevel"/>
     <w:tmpl w:val="FFA06602"/>
@@ -2940,7 +3222,7 @@
       </w:rPr>
     </w:lvl>
   </w:abstractNum>
-  <w:abstractNum w:abstractNumId="15" w15:restartNumberingAfterBreak="0">
+  <w:abstractNum w:abstractNumId="16" w15:restartNumberingAfterBreak="0">
     <w:nsid w:val="4DC262D5"/>
     <w:multiLevelType w:val="multilevel"/>
     <w:tmpl w:val="E2D6D75C"/>
@@ -3053,7 +3335,7 @@
       </w:rPr>
     </w:lvl>
   </w:abstractNum>
-  <w:abstractNum w:abstractNumId="16" w15:restartNumberingAfterBreak="0">
+  <w:abstractNum w:abstractNumId="17" w15:restartNumberingAfterBreak="0">
     <w:nsid w:val="4F106576"/>
     <w:multiLevelType w:val="hybridMultilevel"/>
     <w:tmpl w:val="79FE8DC0"/>
@@ -3139,7 +3421,7 @@
       </w:pPr>
     </w:lvl>
   </w:abstractNum>
-  <w:abstractNum w:abstractNumId="17" w15:restartNumberingAfterBreak="0">
+  <w:abstractNum w:abstractNumId="18" w15:restartNumberingAfterBreak="0">
     <w:nsid w:val="509B16BE"/>
     <w:multiLevelType w:val="multilevel"/>
     <w:tmpl w:val="24C02940"/>
@@ -3234,7 +3516,7 @@
       </w:pPr>
     </w:lvl>
   </w:abstractNum>
-  <w:abstractNum w:abstractNumId="18" w15:restartNumberingAfterBreak="0">
+  <w:abstractNum w:abstractNumId="19" w15:restartNumberingAfterBreak="0">
     <w:nsid w:val="50DA0125"/>
     <w:multiLevelType w:val="multilevel"/>
     <w:tmpl w:val="33E2E5C8"/>
@@ -3347,7 +3629,7 @@
       </w:pPr>
     </w:lvl>
   </w:abstractNum>
-  <w:abstractNum w:abstractNumId="19" w15:restartNumberingAfterBreak="0">
+  <w:abstractNum w:abstractNumId="20" w15:restartNumberingAfterBreak="0">
     <w:nsid w:val="53565993"/>
     <w:multiLevelType w:val="hybridMultilevel"/>
     <w:tmpl w:val="24D0A026"/>
@@ -3436,7 +3718,7 @@
       </w:pPr>
     </w:lvl>
   </w:abstractNum>
-  <w:abstractNum w:abstractNumId="20" w15:restartNumberingAfterBreak="0">
+  <w:abstractNum w:abstractNumId="21" w15:restartNumberingAfterBreak="0">
     <w:nsid w:val="545D29DC"/>
     <w:multiLevelType w:val="multilevel"/>
     <w:tmpl w:val="0413001D"/>
@@ -3522,7 +3804,7 @@
       </w:pPr>
     </w:lvl>
   </w:abstractNum>
-  <w:abstractNum w:abstractNumId="21" w15:restartNumberingAfterBreak="0">
+  <w:abstractNum w:abstractNumId="22" w15:restartNumberingAfterBreak="0">
     <w:nsid w:val="5D08522D"/>
     <w:multiLevelType w:val="hybridMultilevel"/>
     <w:tmpl w:val="934AE800"/>
@@ -3611,7 +3893,7 @@
       </w:pPr>
     </w:lvl>
   </w:abstractNum>
-  <w:abstractNum w:abstractNumId="22" w15:restartNumberingAfterBreak="0">
+  <w:abstractNum w:abstractNumId="23" w15:restartNumberingAfterBreak="0">
     <w:nsid w:val="5E181017"/>
     <w:multiLevelType w:val="multilevel"/>
     <w:tmpl w:val="DA28D728"/>
@@ -3760,7 +4042,7 @@
       </w:rPr>
     </w:lvl>
   </w:abstractNum>
-  <w:abstractNum w:abstractNumId="23" w15:restartNumberingAfterBreak="0">
+  <w:abstractNum w:abstractNumId="24" w15:restartNumberingAfterBreak="0">
     <w:nsid w:val="5E43069F"/>
     <w:multiLevelType w:val="hybridMultilevel"/>
     <w:tmpl w:val="68A2949C"/>
@@ -3873,7 +4155,7 @@
       </w:rPr>
     </w:lvl>
   </w:abstractNum>
-  <w:abstractNum w:abstractNumId="24" w15:restartNumberingAfterBreak="0">
+  <w:abstractNum w:abstractNumId="25" w15:restartNumberingAfterBreak="0">
     <w:nsid w:val="60D45ECA"/>
     <w:multiLevelType w:val="hybridMultilevel"/>
     <w:tmpl w:val="969A39FA"/>
@@ -3962,7 +4244,7 @@
       </w:pPr>
     </w:lvl>
   </w:abstractNum>
-  <w:abstractNum w:abstractNumId="25" w15:restartNumberingAfterBreak="0">
+  <w:abstractNum w:abstractNumId="26" w15:restartNumberingAfterBreak="0">
     <w:nsid w:val="67520671"/>
     <w:multiLevelType w:val="hybridMultilevel"/>
     <w:tmpl w:val="8E1C3542"/>
@@ -4051,7 +4333,7 @@
       </w:pPr>
     </w:lvl>
   </w:abstractNum>
-  <w:abstractNum w:abstractNumId="26" w15:restartNumberingAfterBreak="0">
+  <w:abstractNum w:abstractNumId="27" w15:restartNumberingAfterBreak="0">
     <w:nsid w:val="7001196D"/>
     <w:multiLevelType w:val="hybridMultilevel"/>
     <w:tmpl w:val="414ED24E"/>
@@ -4164,7 +4446,7 @@
       </w:rPr>
     </w:lvl>
   </w:abstractNum>
-  <w:abstractNum w:abstractNumId="27" w15:restartNumberingAfterBreak="0">
+  <w:abstractNum w:abstractNumId="28" w15:restartNumberingAfterBreak="0">
     <w:nsid w:val="753704F1"/>
     <w:multiLevelType w:val="hybridMultilevel"/>
     <w:tmpl w:val="3064F0F6"/>
@@ -4253,7 +4535,7 @@
       </w:pPr>
     </w:lvl>
   </w:abstractNum>
-  <w:abstractNum w:abstractNumId="28" w15:restartNumberingAfterBreak="0">
+  <w:abstractNum w:abstractNumId="29" w15:restartNumberingAfterBreak="0">
     <w:nsid w:val="7BE01A7D"/>
     <w:multiLevelType w:val="hybridMultilevel"/>
     <w:tmpl w:val="A05ED426"/>
@@ -4343,10 +4625,10 @@
     </w:lvl>
   </w:abstractNum>
   <w:num w:numId="1" w16cid:durableId="67044456">
-    <w:abstractNumId w:val="27"/>
+    <w:abstractNumId w:val="28"/>
   </w:num>
   <w:num w:numId="2" w16cid:durableId="1250314177">
-    <w:abstractNumId w:val="19"/>
+    <w:abstractNumId w:val="20"/>
   </w:num>
   <w:num w:numId="3" w16cid:durableId="1541699064">
     <w:abstractNumId w:val="1"/>
@@ -4355,13 +4637,13 @@
     <w:abstractNumId w:val="2"/>
   </w:num>
   <w:num w:numId="5" w16cid:durableId="1219707344">
-    <w:abstractNumId w:val="21"/>
+    <w:abstractNumId w:val="22"/>
   </w:num>
   <w:num w:numId="6" w16cid:durableId="1790709150">
     <w:abstractNumId w:val="0"/>
   </w:num>
   <w:num w:numId="7" w16cid:durableId="2010252618">
-    <w:abstractNumId w:val="12"/>
+    <w:abstractNumId w:val="13"/>
   </w:num>
   <w:num w:numId="8" w16cid:durableId="1489595101">
     <w:abstractNumId w:val="9"/>
@@ -4376,34 +4658,34 @@
     <w:abstractNumId w:val="8"/>
   </w:num>
   <w:num w:numId="12" w16cid:durableId="1849444259">
-    <w:abstractNumId w:val="10"/>
+    <w:abstractNumId w:val="11"/>
   </w:num>
   <w:num w:numId="13" w16cid:durableId="1720401021">
-    <w:abstractNumId w:val="13"/>
+    <w:abstractNumId w:val="14"/>
   </w:num>
   <w:num w:numId="14" w16cid:durableId="1674454423">
-    <w:abstractNumId w:val="23"/>
+    <w:abstractNumId w:val="24"/>
   </w:num>
   <w:num w:numId="15" w16cid:durableId="1017583421">
-    <w:abstractNumId w:val="17"/>
+    <w:abstractNumId w:val="18"/>
   </w:num>
   <w:num w:numId="16" w16cid:durableId="1084111815">
     <w:abstractNumId w:val="3"/>
   </w:num>
   <w:num w:numId="17" w16cid:durableId="937517339">
-    <w:abstractNumId w:val="20"/>
+    <w:abstractNumId w:val="21"/>
   </w:num>
   <w:num w:numId="18" w16cid:durableId="319584583">
-    <w:abstractNumId w:val="26"/>
+    <w:abstractNumId w:val="27"/>
   </w:num>
   <w:num w:numId="19" w16cid:durableId="582222768">
     <w:abstractNumId w:val="6"/>
   </w:num>
   <w:num w:numId="20" w16cid:durableId="1695154693">
-    <w:abstractNumId w:val="28"/>
+    <w:abstractNumId w:val="29"/>
   </w:num>
   <w:num w:numId="21" w16cid:durableId="331835038">
-    <w:abstractNumId w:val="24"/>
+    <w:abstractNumId w:val="25"/>
   </w:num>
   <w:num w:numId="22" w16cid:durableId="1287615497">
     <w:abstractNumId w:val="6"/>
@@ -4415,25 +4697,28 @@
     <w:abstractNumId w:val="6"/>
   </w:num>
   <w:num w:numId="25" w16cid:durableId="624778400">
-    <w:abstractNumId w:val="25"/>
+    <w:abstractNumId w:val="26"/>
   </w:num>
   <w:num w:numId="26" w16cid:durableId="766392247">
-    <w:abstractNumId w:val="14"/>
+    <w:abstractNumId w:val="15"/>
   </w:num>
   <w:num w:numId="27" w16cid:durableId="1389064501">
-    <w:abstractNumId w:val="15"/>
+    <w:abstractNumId w:val="16"/>
   </w:num>
   <w:num w:numId="28" w16cid:durableId="2065444134">
-    <w:abstractNumId w:val="16"/>
+    <w:abstractNumId w:val="17"/>
   </w:num>
   <w:num w:numId="29" w16cid:durableId="2114201567">
-    <w:abstractNumId w:val="11"/>
+    <w:abstractNumId w:val="12"/>
   </w:num>
   <w:num w:numId="30" w16cid:durableId="1480995805">
-    <w:abstractNumId w:val="22"/>
+    <w:abstractNumId w:val="23"/>
   </w:num>
   <w:num w:numId="31" w16cid:durableId="1778215644">
-    <w:abstractNumId w:val="18"/>
+    <w:abstractNumId w:val="19"/>
+  </w:num>
+  <w:num w:numId="32" w16cid:durableId="1117220912">
+    <w:abstractNumId w:val="10"/>
   </w:num>
 </w:numbering>
 </file>
@@ -5069,6 +5354,7 @@
   <w:style w:type="character" w:default="1" w:styleId="DefaultParagraphFont">
     <w:name w:val="Default Paragraph Font"/>
     <w:uiPriority w:val="1"/>
+    <w:semiHidden/>
     <w:unhideWhenUsed/>
   </w:style>
   <w:style w:type="table" w:default="1" w:styleId="TableNormal">
@@ -6152,6 +6438,11 @@
 
 <file path=customXml/item1.xml><?xml version="1.0" encoding="utf-8"?>
 <?mso-contentType ?>
+<spe:Receivers xmlns:spe="http://schemas.microsoft.com/sharepoint/events"/>
+</file>
+
+<file path=customXml/item2.xml><?xml version="1.0" encoding="utf-8"?>
+<?mso-contentType ?>
 <FormTemplates xmlns="http://schemas.microsoft.com/sharepoint/v3/contenttype/forms">
   <Display>DocumentLibraryForm</Display>
   <Edit>DocumentLibraryForm</Edit>
@@ -6159,14 +6450,74 @@
 </FormTemplates>
 </file>
 
-<file path=customXml/item2.xml><?xml version="1.0" encoding="utf-8"?>
-<?mso-contentType ?>
-<spe:Receivers xmlns:spe="http://schemas.microsoft.com/sharepoint/events"/>
-</file>
-
 <file path=customXml/item3.xml><?xml version="1.0" encoding="utf-8"?>
-<?mso-contentType ?>
-<SharedContentType xmlns="Microsoft.SharePoint.Taxonomy.ContentTypeSync" SourceId="7c84993a-678e-4252-ad1f-75fa197d28f6" ContentTypeId="0x01010040E24E456A0A264FA6C89F9122FCBA45" PreviousValue="false" LastSyncTimeStamp="2021-11-30T13:54:06.573Z"/>
+<p:properties xmlns:p="http://schemas.microsoft.com/office/2006/metadata/properties" xmlns:xsi="http://www.w3.org/2001/XMLSchema-instance" xmlns:pc="http://schemas.microsoft.com/office/infopath/2007/PartnerControls">
+  <documentManagement>
+    <StatusExport xmlns="45986553-e899-46be-a73c-750f1c5bc899" xsi:nil="true"/>
+    <g33e3b7df23349abbdca9de393c78850 xmlns="45986553-e899-46be-a73c-750f1c5bc899">
+      <Terms xmlns="http://schemas.microsoft.com/office/infopath/2007/PartnerControls">
+        <TermInfo xmlns="http://schemas.microsoft.com/office/infopath/2007/PartnerControls">
+          <TermName xmlns="http://schemas.microsoft.com/office/infopath/2007/PartnerControls">None</TermName>
+          <TermId xmlns="http://schemas.microsoft.com/office/infopath/2007/PartnerControls">74cb3fdc-b30d-4f2c-aef5-1da0f8bf349d</TermId>
+        </TermInfo>
+      </Terms>
+    </g33e3b7df23349abbdca9de393c78850>
+    <DossierCode xmlns="45986553-e899-46be-a73c-750f1c5bc899" xsi:nil="true"/>
+    <Deliverable xmlns="45986553-e899-46be-a73c-750f1c5bc899" xsi:nil="true"/>
+    <g8a99e28df6d440988d6dce0b9344b81 xmlns="45986553-e899-46be-a73c-750f1c5bc899">
+      <Terms xmlns="http://schemas.microsoft.com/office/infopath/2007/PartnerControls">
+        <TermInfo xmlns="http://schemas.microsoft.com/office/infopath/2007/PartnerControls">
+          <TermName xmlns="http://schemas.microsoft.com/office/infopath/2007/PartnerControls">None</TermName>
+          <TermId xmlns="http://schemas.microsoft.com/office/infopath/2007/PartnerControls">29039e7e-7593-4441-95be-d60526829c00</TermId>
+        </TermInfo>
+      </Terms>
+    </g8a99e28df6d440988d6dce0b9344b81>
+    <e027992bec4540bf8b554d57c507b995 xmlns="45986553-e899-46be-a73c-750f1c5bc899">
+      <Terms xmlns="http://schemas.microsoft.com/office/infopath/2007/PartnerControls"/>
+    </e027992bec4540bf8b554d57c507b995>
+    <ProductTitle xmlns="45986553-e899-46be-a73c-750f1c5bc899" xsi:nil="true"/>
+    <ProjectTitle xmlns="45986553-e899-46be-a73c-750f1c5bc899" xsi:nil="true"/>
+    <dfc180bb2b8948009c209209933a0ae3 xmlns="45986553-e899-46be-a73c-750f1c5bc899">
+      <Terms xmlns="http://schemas.microsoft.com/office/infopath/2007/PartnerControls"/>
+    </dfc180bb2b8948009c209209933a0ae3>
+    <DocumentTypeTitle xmlns="45986553-e899-46be-a73c-750f1c5bc899" xsi:nil="true"/>
+    <Permalink xmlns="45986553-e899-46be-a73c-750f1c5bc899">
+      <Url xsi:nil="true"/>
+      <Description xsi:nil="true"/>
+    </Permalink>
+    <ProductCode xmlns="45986553-e899-46be-a73c-750f1c5bc899" xsi:nil="true"/>
+    <VersionExport xmlns="45986553-e899-46be-a73c-750f1c5bc899" xsi:nil="true"/>
+    <TaxCatchAll xmlns="ab9bf797-883e-4df5-8f3f-9f39f803b465">
+      <Value>6</Value>
+      <Value>5</Value>
+      <Value>4</Value>
+      <Value>3</Value>
+    </TaxCatchAll>
+    <dcac2ace3c4047ce9abedf13ca707e3a xmlns="45986553-e899-46be-a73c-750f1c5bc899">
+      <Terms xmlns="http://schemas.microsoft.com/office/infopath/2007/PartnerControls">
+        <TermInfo xmlns="http://schemas.microsoft.com/office/infopath/2007/PartnerControls">
+          <TermName xmlns="http://schemas.microsoft.com/office/infopath/2007/PartnerControls">None</TermName>
+          <TermId xmlns="http://schemas.microsoft.com/office/infopath/2007/PartnerControls">a77ca78b-22e5-481e-b78f-e2ddf8ef01b2</TermId>
+        </TermInfo>
+      </Terms>
+    </dcac2ace3c4047ce9abedf13ca707e3a>
+    <he14fcbe6bb241e8ae72418aa5eb7f47 xmlns="45986553-e899-46be-a73c-750f1c5bc899">
+      <Terms xmlns="http://schemas.microsoft.com/office/infopath/2007/PartnerControls">
+        <TermInfo xmlns="http://schemas.microsoft.com/office/infopath/2007/PartnerControls">
+          <TermName xmlns="http://schemas.microsoft.com/office/infopath/2007/PartnerControls">None</TermName>
+          <TermId xmlns="http://schemas.microsoft.com/office/infopath/2007/PartnerControls">08de43cc-997b-4e32-8fd3-89ac5022b97a</TermId>
+        </TermInfo>
+      </Terms>
+    </he14fcbe6bb241e8ae72418aa5eb7f47>
+    <ProjectCode xmlns="45986553-e899-46be-a73c-750f1c5bc899" xsi:nil="true"/>
+    <DisciplineCode xmlns="45986553-e899-46be-a73c-750f1c5bc899" xsi:nil="true"/>
+    <DocumentTypeCode xmlns="45986553-e899-46be-a73c-750f1c5bc899" xsi:nil="true"/>
+    <QMSTemplate xmlns="45986553-e899-46be-a73c-750f1c5bc899" xsi:nil="true"/>
+    <TaxCatchAllLabel xmlns="ab9bf797-883e-4df5-8f3f-9f39f803b465" xsi:nil="true"/>
+    <_dlc_DocIdPersistId xmlns="45986553-e899-46be-a73c-750f1c5bc899" xsi:nil="true"/>
+    <Obsolete xmlns="45986553-e899-46be-a73c-750f1c5bc899" xsi:nil="true"/>
+  </documentManagement>
+</p:properties>
 </file>
 
 <file path=customXml/item4.xml><?xml version="1.0" encoding="utf-8"?>
@@ -6483,76 +6834,19 @@
 </file>
 
 <file path=customXml/item5.xml><?xml version="1.0" encoding="utf-8"?>
-<p:properties xmlns:p="http://schemas.microsoft.com/office/2006/metadata/properties" xmlns:xsi="http://www.w3.org/2001/XMLSchema-instance" xmlns:pc="http://schemas.microsoft.com/office/infopath/2007/PartnerControls">
-  <documentManagement>
-    <StatusExport xmlns="45986553-e899-46be-a73c-750f1c5bc899" xsi:nil="true"/>
-    <g33e3b7df23349abbdca9de393c78850 xmlns="45986553-e899-46be-a73c-750f1c5bc899">
-      <Terms xmlns="http://schemas.microsoft.com/office/infopath/2007/PartnerControls">
-        <TermInfo xmlns="http://schemas.microsoft.com/office/infopath/2007/PartnerControls">
-          <TermName xmlns="http://schemas.microsoft.com/office/infopath/2007/PartnerControls">None</TermName>
-          <TermId xmlns="http://schemas.microsoft.com/office/infopath/2007/PartnerControls">74cb3fdc-b30d-4f2c-aef5-1da0f8bf349d</TermId>
-        </TermInfo>
-      </Terms>
-    </g33e3b7df23349abbdca9de393c78850>
-    <DossierCode xmlns="45986553-e899-46be-a73c-750f1c5bc899" xsi:nil="true"/>
-    <Deliverable xmlns="45986553-e899-46be-a73c-750f1c5bc899" xsi:nil="true"/>
-    <g8a99e28df6d440988d6dce0b9344b81 xmlns="45986553-e899-46be-a73c-750f1c5bc899">
-      <Terms xmlns="http://schemas.microsoft.com/office/infopath/2007/PartnerControls">
-        <TermInfo xmlns="http://schemas.microsoft.com/office/infopath/2007/PartnerControls">
-          <TermName xmlns="http://schemas.microsoft.com/office/infopath/2007/PartnerControls">None</TermName>
-          <TermId xmlns="http://schemas.microsoft.com/office/infopath/2007/PartnerControls">29039e7e-7593-4441-95be-d60526829c00</TermId>
-        </TermInfo>
-      </Terms>
-    </g8a99e28df6d440988d6dce0b9344b81>
-    <e027992bec4540bf8b554d57c507b995 xmlns="45986553-e899-46be-a73c-750f1c5bc899">
-      <Terms xmlns="http://schemas.microsoft.com/office/infopath/2007/PartnerControls"/>
-    </e027992bec4540bf8b554d57c507b995>
-    <ProductTitle xmlns="45986553-e899-46be-a73c-750f1c5bc899" xsi:nil="true"/>
-    <ProjectTitle xmlns="45986553-e899-46be-a73c-750f1c5bc899" xsi:nil="true"/>
-    <dfc180bb2b8948009c209209933a0ae3 xmlns="45986553-e899-46be-a73c-750f1c5bc899">
-      <Terms xmlns="http://schemas.microsoft.com/office/infopath/2007/PartnerControls"/>
-    </dfc180bb2b8948009c209209933a0ae3>
-    <DocumentTypeTitle xmlns="45986553-e899-46be-a73c-750f1c5bc899" xsi:nil="true"/>
-    <Permalink xmlns="45986553-e899-46be-a73c-750f1c5bc899">
-      <Url xsi:nil="true"/>
-      <Description xsi:nil="true"/>
-    </Permalink>
-    <ProductCode xmlns="45986553-e899-46be-a73c-750f1c5bc899" xsi:nil="true"/>
-    <VersionExport xmlns="45986553-e899-46be-a73c-750f1c5bc899" xsi:nil="true"/>
-    <TaxCatchAll xmlns="ab9bf797-883e-4df5-8f3f-9f39f803b465">
-      <Value>6</Value>
-      <Value>5</Value>
-      <Value>4</Value>
-      <Value>3</Value>
-    </TaxCatchAll>
-    <dcac2ace3c4047ce9abedf13ca707e3a xmlns="45986553-e899-46be-a73c-750f1c5bc899">
-      <Terms xmlns="http://schemas.microsoft.com/office/infopath/2007/PartnerControls">
-        <TermInfo xmlns="http://schemas.microsoft.com/office/infopath/2007/PartnerControls">
-          <TermName xmlns="http://schemas.microsoft.com/office/infopath/2007/PartnerControls">None</TermName>
-          <TermId xmlns="http://schemas.microsoft.com/office/infopath/2007/PartnerControls">a77ca78b-22e5-481e-b78f-e2ddf8ef01b2</TermId>
-        </TermInfo>
-      </Terms>
-    </dcac2ace3c4047ce9abedf13ca707e3a>
-    <he14fcbe6bb241e8ae72418aa5eb7f47 xmlns="45986553-e899-46be-a73c-750f1c5bc899">
-      <Terms xmlns="http://schemas.microsoft.com/office/infopath/2007/PartnerControls">
-        <TermInfo xmlns="http://schemas.microsoft.com/office/infopath/2007/PartnerControls">
-          <TermName xmlns="http://schemas.microsoft.com/office/infopath/2007/PartnerControls">None</TermName>
-          <TermId xmlns="http://schemas.microsoft.com/office/infopath/2007/PartnerControls">08de43cc-997b-4e32-8fd3-89ac5022b97a</TermId>
-        </TermInfo>
-      </Terms>
-    </he14fcbe6bb241e8ae72418aa5eb7f47>
-    <ProjectCode xmlns="45986553-e899-46be-a73c-750f1c5bc899" xsi:nil="true"/>
-    <DisciplineCode xmlns="45986553-e899-46be-a73c-750f1c5bc899" xsi:nil="true"/>
-    <DocumentTypeCode xmlns="45986553-e899-46be-a73c-750f1c5bc899" xsi:nil="true"/>
-    <QMSTemplate xmlns="45986553-e899-46be-a73c-750f1c5bc899" xsi:nil="true"/>
-    <TaxCatchAllLabel xmlns="ab9bf797-883e-4df5-8f3f-9f39f803b465" xsi:nil="true"/>
-    <_dlc_DocIdPersistId xmlns="45986553-e899-46be-a73c-750f1c5bc899" xsi:nil="true"/>
-    <Obsolete xmlns="45986553-e899-46be-a73c-750f1c5bc899" xsi:nil="true"/>
-  </documentManagement>
-</p:properties>
+<?mso-contentType ?>
+<SharedContentType xmlns="Microsoft.SharePoint.Taxonomy.ContentTypeSync" SourceId="7c84993a-678e-4252-ad1f-75fa197d28f6" ContentTypeId="0x01010040E24E456A0A264FA6C89F9122FCBA45" PreviousValue="false" LastSyncTimeStamp="2021-11-30T13:54:06.573Z"/>
 </file>
 
 <file path=customXml/itemProps1.xml><?xml version="1.0" encoding="utf-8"?>
+<ds:datastoreItem xmlns:ds="http://schemas.openxmlformats.org/officeDocument/2006/customXml" ds:itemID="{628A0CEB-A754-4748-ACF3-8F5CB3256EC5}">
+  <ds:schemaRefs>
+    <ds:schemaRef ds:uri="http://schemas.microsoft.com/sharepoint/events"/>
+  </ds:schemaRefs>
+</ds:datastoreItem>
+</file>
+
+<file path=customXml/itemProps2.xml><?xml version="1.0" encoding="utf-8"?>
 <ds:datastoreItem xmlns:ds="http://schemas.openxmlformats.org/officeDocument/2006/customXml" ds:itemID="{EFDA94AD-D217-492C-A363-672ADD841FF7}">
   <ds:schemaRefs>
     <ds:schemaRef ds:uri="http://schemas.microsoft.com/sharepoint/v3/contenttype/forms"/>
@@ -6560,18 +6854,13 @@
 </ds:datastoreItem>
 </file>
 
-<file path=customXml/itemProps2.xml><?xml version="1.0" encoding="utf-8"?>
-<ds:datastoreItem xmlns:ds="http://schemas.openxmlformats.org/officeDocument/2006/customXml" ds:itemID="{628A0CEB-A754-4748-ACF3-8F5CB3256EC5}">
+<file path=customXml/itemProps3.xml><?xml version="1.0" encoding="utf-8"?>
+<ds:datastoreItem xmlns:ds="http://schemas.openxmlformats.org/officeDocument/2006/customXml" ds:itemID="{2F755C83-2995-41BD-B2C5-02B1FC97EDEF}">
   <ds:schemaRefs>
-    <ds:schemaRef ds:uri="http://schemas.microsoft.com/sharepoint/events"/>
-  </ds:schemaRefs>
-</ds:datastoreItem>
-</file>
-
-<file path=customXml/itemProps3.xml><?xml version="1.0" encoding="utf-8"?>
-<ds:datastoreItem xmlns:ds="http://schemas.openxmlformats.org/officeDocument/2006/customXml" ds:itemID="{88830594-8C8F-4AD2-93FA-29D321F31C6E}">
-  <ds:schemaRefs>
-    <ds:schemaRef ds:uri="Microsoft.SharePoint.Taxonomy.ContentTypeSync"/>
+    <ds:schemaRef ds:uri="http://schemas.microsoft.com/office/2006/metadata/properties"/>
+    <ds:schemaRef ds:uri="http://schemas.microsoft.com/office/infopath/2007/PartnerControls"/>
+    <ds:schemaRef ds:uri="45986553-e899-46be-a73c-750f1c5bc899"/>
+    <ds:schemaRef ds:uri="ab9bf797-883e-4df5-8f3f-9f39f803b465"/>
   </ds:schemaRefs>
 </ds:datastoreItem>
 </file>
@@ -6596,12 +6885,9 @@
 </file>
 
 <file path=customXml/itemProps5.xml><?xml version="1.0" encoding="utf-8"?>
-<ds:datastoreItem xmlns:ds="http://schemas.openxmlformats.org/officeDocument/2006/customXml" ds:itemID="{2F755C83-2995-41BD-B2C5-02B1FC97EDEF}">
+<ds:datastoreItem xmlns:ds="http://schemas.openxmlformats.org/officeDocument/2006/customXml" ds:itemID="{88830594-8C8F-4AD2-93FA-29D321F31C6E}">
   <ds:schemaRefs>
-    <ds:schemaRef ds:uri="http://schemas.microsoft.com/office/2006/metadata/properties"/>
-    <ds:schemaRef ds:uri="http://schemas.microsoft.com/office/infopath/2007/PartnerControls"/>
-    <ds:schemaRef ds:uri="45986553-e899-46be-a73c-750f1c5bc899"/>
-    <ds:schemaRef ds:uri="ab9bf797-883e-4df5-8f3f-9f39f803b465"/>
+    <ds:schemaRef ds:uri="Microsoft.SharePoint.Taxonomy.ContentTypeSync"/>
   </ds:schemaRefs>
 </ds:datastoreItem>
 </file>
</xml_diff>

<commit_message>
Changed solution completely for a non NP one. Also updated the documentation.
</commit_message>
<xml_diff>
--- a/Demcon challenge.docx
+++ b/Demcon challenge.docx
@@ -11,21 +11,12 @@
           <w:szCs w:val="48"/>
         </w:rPr>
       </w:pPr>
-      <w:proofErr w:type="spellStart"/>
       <w:r>
         <w:rPr>
           <w:sz w:val="56"/>
           <w:szCs w:val="48"/>
         </w:rPr>
-        <w:t>Demcon</w:t>
-      </w:r>
-      <w:proofErr w:type="spellEnd"/>
-      <w:r>
-        <w:rPr>
-          <w:sz w:val="56"/>
-          <w:szCs w:val="48"/>
-        </w:rPr>
-        <w:t xml:space="preserve"> festival challenge</w:t>
+        <w:t>Demcon festival challenge</w:t>
       </w:r>
     </w:p>
     <w:p>
@@ -41,7 +32,13 @@
         <w:pStyle w:val="NoSpacing"/>
       </w:pPr>
       <w:r>
-        <w:t xml:space="preserve">Like most scheduling problems, I expect also this one to be </w:t>
+        <w:t>Like most scheduling problems, I expect</w:t>
+      </w:r>
+      <w:r>
+        <w:t>ed</w:t>
+      </w:r>
+      <w:r>
+        <w:t xml:space="preserve"> also this one to be </w:t>
       </w:r>
       <w:hyperlink r:id="rId12" w:history="1">
         <w:r>
@@ -60,7 +57,7 @@
         <w:pStyle w:val="NoSpacing"/>
       </w:pPr>
       <w:r>
-        <w:t>An option is to create a deterministic algorithm that solves the problem but might not have the best result. Now by introducing some stochastic process on the inputs, we can create a multitude of solutions and select the best one. This will still not be the perfect solution but in most cases it will be good enough.</w:t>
+        <w:t>However, with the boundary condition that the number of stages should be minimal, there is also a deterministic solution.</w:t>
       </w:r>
     </w:p>
     <w:p>
@@ -100,21 +97,8 @@
         </w:numPr>
       </w:pPr>
       <w:r>
-        <w:t xml:space="preserve">Show = name + </w:t>
+        <w:t>Show = name + starttime + endtime</w:t>
       </w:r>
-      <w:proofErr w:type="spellStart"/>
-      <w:r>
-        <w:t>starttime</w:t>
-      </w:r>
-      <w:proofErr w:type="spellEnd"/>
-      <w:r>
-        <w:t xml:space="preserve"> + </w:t>
-      </w:r>
-      <w:proofErr w:type="spellStart"/>
-      <w:r>
-        <w:t>endtime</w:t>
-      </w:r>
-      <w:proofErr w:type="spellEnd"/>
     </w:p>
     <w:p>
       <w:pPr>
@@ -149,64 +133,7 @@
         <w:t>These are used for the classes</w:t>
       </w:r>
       <w:r>
-        <w:t xml:space="preserve"> </w:t>
-      </w:r>
-      <w:proofErr w:type="spellStart"/>
-      <w:r>
-        <w:t>CShow</w:t>
-      </w:r>
-      <w:proofErr w:type="spellEnd"/>
-      <w:r>
-        <w:t xml:space="preserve">, </w:t>
-      </w:r>
-      <w:proofErr w:type="spellStart"/>
-      <w:r>
-        <w:t>CStage</w:t>
-      </w:r>
-      <w:proofErr w:type="spellEnd"/>
-      <w:r>
-        <w:t xml:space="preserve"> and </w:t>
-      </w:r>
-      <w:proofErr w:type="spellStart"/>
-      <w:r>
-        <w:t>CSchedule</w:t>
-      </w:r>
-      <w:proofErr w:type="spellEnd"/>
-      <w:r>
-        <w:t>.</w:t>
-      </w:r>
-    </w:p>
-    <w:p>
-      <w:pPr>
-        <w:pStyle w:val="Heading1"/>
-      </w:pPr>
-      <w:r>
-        <w:t>Deterministic Algorithm</w:t>
-      </w:r>
-    </w:p>
-    <w:p>
-      <w:pPr>
-        <w:pStyle w:val="NoSpacing"/>
-      </w:pPr>
-      <w:r>
-        <w:t>The deterministic algorithm I have chosen, works as follows:</w:t>
-      </w:r>
-    </w:p>
-    <w:p>
-      <w:pPr>
-        <w:pStyle w:val="NoSpacing"/>
-      </w:pPr>
-    </w:p>
-    <w:p>
-      <w:pPr>
-        <w:pStyle w:val="NoSpacing"/>
-        <w:numPr>
-          <w:ilvl w:val="0"/>
-          <w:numId w:val="28"/>
-        </w:numPr>
-      </w:pPr>
-      <w:r>
-        <w:t>Give each show its own stage</w:t>
+        <w:t xml:space="preserve"> CShow, CStage and CSchedule</w:t>
       </w:r>
       <w:r>
         <w:t>.</w:t>
@@ -214,6 +141,27 @@
     </w:p>
     <w:p>
       <w:pPr>
+        <w:pStyle w:val="Heading1"/>
+      </w:pPr>
+      <w:r>
+        <w:t>Deterministic Algorithm</w:t>
+      </w:r>
+    </w:p>
+    <w:p>
+      <w:pPr>
+        <w:pStyle w:val="NoSpacing"/>
+      </w:pPr>
+      <w:r>
+        <w:t>The deterministic algorithm I have chosen, works as follows:</w:t>
+      </w:r>
+    </w:p>
+    <w:p>
+      <w:pPr>
+        <w:pStyle w:val="NoSpacing"/>
+      </w:pPr>
+    </w:p>
+    <w:p>
+      <w:pPr>
         <w:pStyle w:val="NoSpacing"/>
         <w:numPr>
           <w:ilvl w:val="0"/>
@@ -221,10 +169,49 @@
         </w:numPr>
       </w:pPr>
       <w:r>
-        <w:t xml:space="preserve">Try to combine stages </w:t>
+        <w:t>Read the list of shows and sort them on start time</w:t>
       </w:r>
       <w:r>
-        <w:t>where the shows don’t conflict.</w:t>
+        <w:t>.</w:t>
+      </w:r>
+      <w:r>
+        <w:t xml:space="preserve"> In fact I use a Stage for that.</w:t>
+      </w:r>
+    </w:p>
+    <w:p>
+      <w:pPr>
+        <w:pStyle w:val="NoSpacing"/>
+        <w:numPr>
+          <w:ilvl w:val="0"/>
+          <w:numId w:val="28"/>
+        </w:numPr>
+      </w:pPr>
+      <w:r>
+        <w:t>Use a first available time / stage that indicates the first time a stage will be available. These are always kept up-to-date during the iterations in 3.</w:t>
+      </w:r>
+    </w:p>
+    <w:p>
+      <w:pPr>
+        <w:pStyle w:val="NoSpacing"/>
+        <w:numPr>
+          <w:ilvl w:val="0"/>
+          <w:numId w:val="28"/>
+        </w:numPr>
+      </w:pPr>
+      <w:r>
+        <w:t xml:space="preserve">Iterate through all shows that need to be scheduled: If the start time of that show is before the </w:t>
+      </w:r>
+      <w:r>
+        <w:t>first available time</w:t>
+      </w:r>
+      <w:r>
+        <w:t xml:space="preserve">, we need an extra stage. Otherwise we can simply add the show to the </w:t>
+      </w:r>
+      <w:r>
+        <w:t xml:space="preserve">first available </w:t>
+      </w:r>
+      <w:r>
+        <w:t>stage.</w:t>
       </w:r>
     </w:p>
     <w:p>
@@ -248,60 +235,6 @@
         <w:pStyle w:val="Heading1"/>
       </w:pPr>
       <w:r>
-        <w:t>Stochastic Process</w:t>
-      </w:r>
-    </w:p>
-    <w:p>
-      <w:pPr>
-        <w:pStyle w:val="NoSpacing"/>
-      </w:pPr>
-      <w:r>
-        <w:t>The randomization is done by changing the order of the stages after assigning each show its own stage.</w:t>
-      </w:r>
-    </w:p>
-    <w:p>
-      <w:pPr>
-        <w:pStyle w:val="NoSpacing"/>
-      </w:pPr>
-      <w:r>
-        <w:t>For this the</w:t>
-      </w:r>
-      <w:r>
-        <w:t xml:space="preserve"> </w:t>
-      </w:r>
-      <w:hyperlink r:id="rId13" w:anchor="The_modern_algorithm" w:history="1">
-        <w:r>
-          <w:rPr>
-            <w:rStyle w:val="Hyperlink"/>
-          </w:rPr>
-          <w:t>Fisher-Yates</w:t>
-        </w:r>
-      </w:hyperlink>
-      <w:r>
-        <w:t xml:space="preserve"> algorithm is used.</w:t>
-      </w:r>
-    </w:p>
-    <w:p>
-      <w:pPr>
-        <w:pStyle w:val="Heading1"/>
-      </w:pPr>
-      <w:r>
-        <w:t>Selecting the best schedule</w:t>
-      </w:r>
-    </w:p>
-    <w:p>
-      <w:pPr>
-        <w:pStyle w:val="NoSpacing"/>
-      </w:pPr>
-      <w:r>
-        <w:t xml:space="preserve">Currently, the selection is simply based on the amount of stages needed. However, more factors could be used. </w:t>
-      </w:r>
-    </w:p>
-    <w:p>
-      <w:pPr>
-        <w:pStyle w:val="Heading1"/>
-      </w:pPr>
-      <w:r>
         <w:t>Showing the schedule</w:t>
       </w:r>
     </w:p>
@@ -310,15 +243,7 @@
         <w:pStyle w:val="NoSpacing"/>
       </w:pPr>
       <w:r>
-        <w:t xml:space="preserve">For showing the schedule, I use a Canvas. The class </w:t>
-      </w:r>
-      <w:proofErr w:type="spellStart"/>
-      <w:r>
-        <w:t>CDrawSchedule</w:t>
-      </w:r>
-      <w:proofErr w:type="spellEnd"/>
-      <w:r>
-        <w:t xml:space="preserve"> draws the necessary elements on the canvas. After that, the canvas is resized. Of course, we can make it more fancier but that was not the assignment </w:t>
+        <w:t xml:space="preserve">For showing the schedule, I use a Canvas. The class CDrawSchedule draws the necessary elements on the canvas. After that, the canvas is resized. Of course, we can make it more fancier but that was not the assignment </w:t>
       </w:r>
       <w:r>
         <w:rPr>
@@ -392,19 +317,6 @@
       </w:pPr>
       <w:r>
         <w:t>It is possible to read new files and to rerun the scheduling. Helps with testing but also to see the results of changing the number of iterations.</w:t>
-      </w:r>
-    </w:p>
-    <w:p>
-      <w:pPr>
-        <w:pStyle w:val="NoSpacing"/>
-        <w:numPr>
-          <w:ilvl w:val="0"/>
-          <w:numId w:val="32"/>
-        </w:numPr>
-        <w:spacing w:after="160" w:line="259" w:lineRule="auto"/>
-      </w:pPr>
-      <w:r>
-        <w:t>The get an indication of the performance, a stopwatch was build in. The performance is quite good. With the given example of 30 shows, 10000 iterations only take some 0.3 seconds in debug mode on an i5 processor.</w:t>
       </w:r>
       <w:r>
         <w:br w:type="page"/>
@@ -477,28 +389,15 @@
                       <w:lang w:val="nl-NL"/>
                     </w:rPr>
                   </w:pPr>
-                  <w:proofErr w:type="spellStart"/>
-                  <w:r>
-                    <w:t>Demcon</w:t>
-                  </w:r>
-                  <w:proofErr w:type="spellEnd"/>
-                  <w:r>
-                    <w:t xml:space="preserve"> has decided to expand its activities, and to organize a musical festival. After being an expert in mechatronic systems engineering, the move to the entertainment business seems a rather logical choice.</w:t>
+                  <w:r>
+                    <w:t>Demcon has decided to expand its activities, and to organize a musical festival. After being an expert in mechatronic systems engineering, the move to the entertainment business seems a rather logical choice.</w:t>
                   </w:r>
                   <w:r>
                     <w:br/>
                   </w:r>
                   <w:r>
                     <w:br/>
-                    <w:t xml:space="preserve">For the festival 30 acts are hired, such as the </w:t>
-                  </w:r>
-                  <w:proofErr w:type="spellStart"/>
-                  <w:r>
-                    <w:t>Demcon</w:t>
-                  </w:r>
-                  <w:proofErr w:type="spellEnd"/>
-                  <w:r>
-                    <w:t xml:space="preserve"> band and other popular acts. Unfortunately, each band has a very tight schedule, and is only able to play at a fixed timeslot. This makes the planning difficult, and the festival organizer needs to know how many stages to prepare for the event.</w:t>
+                    <w:t>For the festival 30 acts are hired, such as the Demcon band and other popular acts. Unfortunately, each band has a very tight schedule, and is only able to play at a fixed timeslot. This makes the planning difficult, and the festival organizer needs to know how many stages to prepare for the event.</w:t>
                   </w:r>
                   <w:r>
                     <w:br/>
@@ -549,33 +448,11 @@
                   <w:r>
                     <w:br/>
                   </w:r>
-                  <w:proofErr w:type="spellStart"/>
                   <w:r>
                     <w:rPr>
                       <w:lang w:val="nl-NL"/>
                     </w:rPr>
-                    <w:t>Good</w:t>
-                  </w:r>
-                  <w:proofErr w:type="spellEnd"/>
-                  <w:r>
-                    <w:rPr>
-                      <w:lang w:val="nl-NL"/>
-                    </w:rPr>
-                    <w:t xml:space="preserve"> </w:t>
-                  </w:r>
-                  <w:proofErr w:type="spellStart"/>
-                  <w:r>
-                    <w:rPr>
-                      <w:lang w:val="nl-NL"/>
-                    </w:rPr>
-                    <w:t>luck</w:t>
-                  </w:r>
-                  <w:proofErr w:type="spellEnd"/>
-                  <w:r>
-                    <w:rPr>
-                      <w:lang w:val="nl-NL"/>
-                    </w:rPr>
-                    <w:t>!</w:t>
+                    <w:t>Good luck!</w:t>
                   </w:r>
                 </w:p>
               </w:tc>
@@ -751,15 +628,7 @@
                     </w:numPr>
                   </w:pPr>
                   <w:r>
-                    <w:t>Please write your solution in Python/C++/</w:t>
-                  </w:r>
-                  <w:proofErr w:type="spellStart"/>
-                  <w:r>
-                    <w:t>Matlab</w:t>
-                  </w:r>
-                  <w:proofErr w:type="spellEnd"/>
-                  <w:r>
-                    <w:t>.</w:t>
+                    <w:t>Please write your solution in Python/C++/Matlab.</w:t>
                   </w:r>
                 </w:p>
                 <w:p>
@@ -819,15 +688,7 @@
                     </w:numPr>
                   </w:pPr>
                   <w:r>
-                    <w:t xml:space="preserve">We will only accept submissions in the form of a link to a </w:t>
-                  </w:r>
-                  <w:proofErr w:type="spellStart"/>
-                  <w:r>
-                    <w:t>Github</w:t>
-                  </w:r>
-                  <w:proofErr w:type="spellEnd"/>
-                  <w:r>
-                    <w:t xml:space="preserve"> repository.</w:t>
+                    <w:t>We will only accept submissions in the form of a link to a Github repository.</w:t>
                   </w:r>
                 </w:p>
                 <w:p>
@@ -841,7 +702,7 @@
                   <w:r>
                     <w:t>Please submit to </w:t>
                   </w:r>
-                  <w:hyperlink r:id="rId14" w:tgtFrame="_blank" w:history="1">
+                  <w:hyperlink r:id="rId13" w:tgtFrame="_blank" w:history="1">
                     <w:r>
                       <w:rPr>
                         <w:rStyle w:val="Hyperlink"/>
@@ -862,15 +723,7 @@
                     </w:numPr>
                   </w:pPr>
                   <w:r>
-                    <w:t xml:space="preserve">We’ve added some instructions below if you’re unfamiliar with </w:t>
-                  </w:r>
-                  <w:proofErr w:type="spellStart"/>
-                  <w:r>
-                    <w:t>Github</w:t>
-                  </w:r>
-                  <w:proofErr w:type="spellEnd"/>
-                  <w:r>
-                    <w:t>.</w:t>
+                    <w:t>We’ve added some instructions below if you’re unfamiliar with Github.</w:t>
                   </w:r>
                 </w:p>
               </w:tc>
@@ -1045,7 +898,7 @@
                   <w:r>
                     <w:t>In your internet browser, navigate to </w:t>
                   </w:r>
-                  <w:hyperlink r:id="rId15" w:tgtFrame="_blank" w:history="1">
+                  <w:hyperlink r:id="rId14" w:tgtFrame="_blank" w:history="1">
                     <w:r>
                       <w:rPr>
                         <w:rStyle w:val="Hyperlink"/>
@@ -1099,15 +952,7 @@
                     </w:numPr>
                   </w:pPr>
                   <w:r>
-                    <w:t xml:space="preserve">Verify your email address and customize your </w:t>
-                  </w:r>
-                  <w:proofErr w:type="spellStart"/>
-                  <w:r>
-                    <w:t>Github</w:t>
-                  </w:r>
-                  <w:proofErr w:type="spellEnd"/>
-                  <w:r>
-                    <w:t xml:space="preserve"> experience</w:t>
+                    <w:t>Verify your email address and customize your Github experience</w:t>
                   </w:r>
                 </w:p>
                 <w:p>
@@ -1119,7 +964,6 @@
                     </w:numPr>
                   </w:pPr>
                   <w:r>
-                    <w:lastRenderedPageBreak/>
                     <w:t>Create a new project by pressing ‘start a project’</w:t>
                   </w:r>
                 </w:p>
@@ -1141,35 +985,7 @@
                     <w:rPr>
                       <w:lang w:val="nl-NL"/>
                     </w:rPr>
-                    <w:t>Press ‘</w:t>
-                  </w:r>
-                  <w:proofErr w:type="spellStart"/>
-                  <w:r>
-                    <w:rPr>
-                      <w:lang w:val="nl-NL"/>
-                    </w:rPr>
-                    <w:t>create</w:t>
-                  </w:r>
-                  <w:proofErr w:type="spellEnd"/>
-                  <w:r>
-                    <w:rPr>
-                      <w:lang w:val="nl-NL"/>
-                    </w:rPr>
-                    <w:t xml:space="preserve"> </w:t>
-                  </w:r>
-                  <w:proofErr w:type="spellStart"/>
-                  <w:r>
-                    <w:rPr>
-                      <w:lang w:val="nl-NL"/>
-                    </w:rPr>
-                    <w:t>repository</w:t>
-                  </w:r>
-                  <w:proofErr w:type="spellEnd"/>
-                  <w:r>
-                    <w:rPr>
-                      <w:lang w:val="nl-NL"/>
-                    </w:rPr>
-                    <w:t>’</w:t>
+                    <w:t>Press ‘create repository’</w:t>
                   </w:r>
                 </w:p>
                 <w:p>
@@ -1208,69 +1024,14 @@
                     </w:rPr>
                   </w:pPr>
                   <w:r>
+                    <w:lastRenderedPageBreak/>
                     <w:t xml:space="preserve">When you are ready to submit, go to the &lt;&gt;code section of your repository and press ‘code’ and copy the HTTPS link. </w:t>
                   </w:r>
                   <w:r>
                     <w:rPr>
                       <w:lang w:val="nl-NL"/>
                     </w:rPr>
-                    <w:t xml:space="preserve">Enter </w:t>
-                  </w:r>
-                  <w:proofErr w:type="spellStart"/>
-                  <w:r>
-                    <w:rPr>
-                      <w:lang w:val="nl-NL"/>
-                    </w:rPr>
-                    <w:t>this</w:t>
-                  </w:r>
-                  <w:proofErr w:type="spellEnd"/>
-                  <w:r>
-                    <w:rPr>
-                      <w:lang w:val="nl-NL"/>
-                    </w:rPr>
-                    <w:t xml:space="preserve"> link </w:t>
-                  </w:r>
-                  <w:proofErr w:type="spellStart"/>
-                  <w:r>
-                    <w:rPr>
-                      <w:lang w:val="nl-NL"/>
-                    </w:rPr>
-                    <w:t>into</w:t>
-                  </w:r>
-                  <w:proofErr w:type="spellEnd"/>
-                  <w:r>
-                    <w:rPr>
-                      <w:lang w:val="nl-NL"/>
-                    </w:rPr>
-                    <w:t xml:space="preserve"> </w:t>
-                  </w:r>
-                  <w:proofErr w:type="spellStart"/>
-                  <w:r>
-                    <w:rPr>
-                      <w:lang w:val="nl-NL"/>
-                    </w:rPr>
-                    <w:t>your</w:t>
-                  </w:r>
-                  <w:proofErr w:type="spellEnd"/>
-                  <w:r>
-                    <w:rPr>
-                      <w:lang w:val="nl-NL"/>
-                    </w:rPr>
-                    <w:t xml:space="preserve"> </w:t>
-                  </w:r>
-                  <w:proofErr w:type="spellStart"/>
-                  <w:r>
-                    <w:rPr>
-                      <w:lang w:val="nl-NL"/>
-                    </w:rPr>
-                    <w:t>submission</w:t>
-                  </w:r>
-                  <w:proofErr w:type="spellEnd"/>
-                  <w:r>
-                    <w:rPr>
-                      <w:lang w:val="nl-NL"/>
-                    </w:rPr>
-                    <w:t>.</w:t>
+                    <w:t>Enter this link into your submission.</w:t>
                   </w:r>
                 </w:p>
               </w:tc>
@@ -1578,7 +1339,7 @@
       </w:pPr>
     </w:p>
     <w:sectPr>
-      <w:headerReference w:type="default" r:id="rId16"/>
+      <w:headerReference w:type="default" r:id="rId15"/>
       <w:pgSz w:w="11907" w:h="16839" w:code="9"/>
       <w:pgMar w:top="1276" w:right="1134" w:bottom="1559" w:left="1134" w:header="567" w:footer="709" w:gutter="0"/>
       <w:pgNumType w:start="1"/>
@@ -3348,7 +3109,7 @@
         <w:ind w:left="720" w:hanging="360"/>
       </w:pPr>
     </w:lvl>
-    <w:lvl w:ilvl="1" w:tplc="04130019" w:tentative="1">
+    <w:lvl w:ilvl="1" w:tplc="04130019">
       <w:start w:val="1"/>
       <w:numFmt w:val="lowerLetter"/>
       <w:lvlText w:val="%2."/>
@@ -6438,11 +6199,6 @@
 
 <file path=customXml/item1.xml><?xml version="1.0" encoding="utf-8"?>
 <?mso-contentType ?>
-<spe:Receivers xmlns:spe="http://schemas.microsoft.com/sharepoint/events"/>
-</file>
-
-<file path=customXml/item2.xml><?xml version="1.0" encoding="utf-8"?>
-<?mso-contentType ?>
 <FormTemplates xmlns="http://schemas.microsoft.com/sharepoint/v3/contenttype/forms">
   <Display>DocumentLibraryForm</Display>
   <Edit>DocumentLibraryForm</Edit>
@@ -6450,74 +6206,14 @@
 </FormTemplates>
 </file>
 
+<file path=customXml/item2.xml><?xml version="1.0" encoding="utf-8"?>
+<?mso-contentType ?>
+<spe:Receivers xmlns:spe="http://schemas.microsoft.com/sharepoint/events"/>
+</file>
+
 <file path=customXml/item3.xml><?xml version="1.0" encoding="utf-8"?>
-<p:properties xmlns:p="http://schemas.microsoft.com/office/2006/metadata/properties" xmlns:xsi="http://www.w3.org/2001/XMLSchema-instance" xmlns:pc="http://schemas.microsoft.com/office/infopath/2007/PartnerControls">
-  <documentManagement>
-    <StatusExport xmlns="45986553-e899-46be-a73c-750f1c5bc899" xsi:nil="true"/>
-    <g33e3b7df23349abbdca9de393c78850 xmlns="45986553-e899-46be-a73c-750f1c5bc899">
-      <Terms xmlns="http://schemas.microsoft.com/office/infopath/2007/PartnerControls">
-        <TermInfo xmlns="http://schemas.microsoft.com/office/infopath/2007/PartnerControls">
-          <TermName xmlns="http://schemas.microsoft.com/office/infopath/2007/PartnerControls">None</TermName>
-          <TermId xmlns="http://schemas.microsoft.com/office/infopath/2007/PartnerControls">74cb3fdc-b30d-4f2c-aef5-1da0f8bf349d</TermId>
-        </TermInfo>
-      </Terms>
-    </g33e3b7df23349abbdca9de393c78850>
-    <DossierCode xmlns="45986553-e899-46be-a73c-750f1c5bc899" xsi:nil="true"/>
-    <Deliverable xmlns="45986553-e899-46be-a73c-750f1c5bc899" xsi:nil="true"/>
-    <g8a99e28df6d440988d6dce0b9344b81 xmlns="45986553-e899-46be-a73c-750f1c5bc899">
-      <Terms xmlns="http://schemas.microsoft.com/office/infopath/2007/PartnerControls">
-        <TermInfo xmlns="http://schemas.microsoft.com/office/infopath/2007/PartnerControls">
-          <TermName xmlns="http://schemas.microsoft.com/office/infopath/2007/PartnerControls">None</TermName>
-          <TermId xmlns="http://schemas.microsoft.com/office/infopath/2007/PartnerControls">29039e7e-7593-4441-95be-d60526829c00</TermId>
-        </TermInfo>
-      </Terms>
-    </g8a99e28df6d440988d6dce0b9344b81>
-    <e027992bec4540bf8b554d57c507b995 xmlns="45986553-e899-46be-a73c-750f1c5bc899">
-      <Terms xmlns="http://schemas.microsoft.com/office/infopath/2007/PartnerControls"/>
-    </e027992bec4540bf8b554d57c507b995>
-    <ProductTitle xmlns="45986553-e899-46be-a73c-750f1c5bc899" xsi:nil="true"/>
-    <ProjectTitle xmlns="45986553-e899-46be-a73c-750f1c5bc899" xsi:nil="true"/>
-    <dfc180bb2b8948009c209209933a0ae3 xmlns="45986553-e899-46be-a73c-750f1c5bc899">
-      <Terms xmlns="http://schemas.microsoft.com/office/infopath/2007/PartnerControls"/>
-    </dfc180bb2b8948009c209209933a0ae3>
-    <DocumentTypeTitle xmlns="45986553-e899-46be-a73c-750f1c5bc899" xsi:nil="true"/>
-    <Permalink xmlns="45986553-e899-46be-a73c-750f1c5bc899">
-      <Url xsi:nil="true"/>
-      <Description xsi:nil="true"/>
-    </Permalink>
-    <ProductCode xmlns="45986553-e899-46be-a73c-750f1c5bc899" xsi:nil="true"/>
-    <VersionExport xmlns="45986553-e899-46be-a73c-750f1c5bc899" xsi:nil="true"/>
-    <TaxCatchAll xmlns="ab9bf797-883e-4df5-8f3f-9f39f803b465">
-      <Value>6</Value>
-      <Value>5</Value>
-      <Value>4</Value>
-      <Value>3</Value>
-    </TaxCatchAll>
-    <dcac2ace3c4047ce9abedf13ca707e3a xmlns="45986553-e899-46be-a73c-750f1c5bc899">
-      <Terms xmlns="http://schemas.microsoft.com/office/infopath/2007/PartnerControls">
-        <TermInfo xmlns="http://schemas.microsoft.com/office/infopath/2007/PartnerControls">
-          <TermName xmlns="http://schemas.microsoft.com/office/infopath/2007/PartnerControls">None</TermName>
-          <TermId xmlns="http://schemas.microsoft.com/office/infopath/2007/PartnerControls">a77ca78b-22e5-481e-b78f-e2ddf8ef01b2</TermId>
-        </TermInfo>
-      </Terms>
-    </dcac2ace3c4047ce9abedf13ca707e3a>
-    <he14fcbe6bb241e8ae72418aa5eb7f47 xmlns="45986553-e899-46be-a73c-750f1c5bc899">
-      <Terms xmlns="http://schemas.microsoft.com/office/infopath/2007/PartnerControls">
-        <TermInfo xmlns="http://schemas.microsoft.com/office/infopath/2007/PartnerControls">
-          <TermName xmlns="http://schemas.microsoft.com/office/infopath/2007/PartnerControls">None</TermName>
-          <TermId xmlns="http://schemas.microsoft.com/office/infopath/2007/PartnerControls">08de43cc-997b-4e32-8fd3-89ac5022b97a</TermId>
-        </TermInfo>
-      </Terms>
-    </he14fcbe6bb241e8ae72418aa5eb7f47>
-    <ProjectCode xmlns="45986553-e899-46be-a73c-750f1c5bc899" xsi:nil="true"/>
-    <DisciplineCode xmlns="45986553-e899-46be-a73c-750f1c5bc899" xsi:nil="true"/>
-    <DocumentTypeCode xmlns="45986553-e899-46be-a73c-750f1c5bc899" xsi:nil="true"/>
-    <QMSTemplate xmlns="45986553-e899-46be-a73c-750f1c5bc899" xsi:nil="true"/>
-    <TaxCatchAllLabel xmlns="ab9bf797-883e-4df5-8f3f-9f39f803b465" xsi:nil="true"/>
-    <_dlc_DocIdPersistId xmlns="45986553-e899-46be-a73c-750f1c5bc899" xsi:nil="true"/>
-    <Obsolete xmlns="45986553-e899-46be-a73c-750f1c5bc899" xsi:nil="true"/>
-  </documentManagement>
-</p:properties>
+<?mso-contentType ?>
+<SharedContentType xmlns="Microsoft.SharePoint.Taxonomy.ContentTypeSync" SourceId="7c84993a-678e-4252-ad1f-75fa197d28f6" ContentTypeId="0x01010040E24E456A0A264FA6C89F9122FCBA45" PreviousValue="false" LastSyncTimeStamp="2021-11-30T13:54:06.573Z"/>
 </file>
 
 <file path=customXml/item4.xml><?xml version="1.0" encoding="utf-8"?>
@@ -6834,11 +6530,84 @@
 </file>
 
 <file path=customXml/item5.xml><?xml version="1.0" encoding="utf-8"?>
-<?mso-contentType ?>
-<SharedContentType xmlns="Microsoft.SharePoint.Taxonomy.ContentTypeSync" SourceId="7c84993a-678e-4252-ad1f-75fa197d28f6" ContentTypeId="0x01010040E24E456A0A264FA6C89F9122FCBA45" PreviousValue="false" LastSyncTimeStamp="2021-11-30T13:54:06.573Z"/>
+<p:properties xmlns:p="http://schemas.microsoft.com/office/2006/metadata/properties" xmlns:xsi="http://www.w3.org/2001/XMLSchema-instance" xmlns:pc="http://schemas.microsoft.com/office/infopath/2007/PartnerControls">
+  <documentManagement>
+    <StatusExport xmlns="45986553-e899-46be-a73c-750f1c5bc899" xsi:nil="true"/>
+    <g33e3b7df23349abbdca9de393c78850 xmlns="45986553-e899-46be-a73c-750f1c5bc899">
+      <Terms xmlns="http://schemas.microsoft.com/office/infopath/2007/PartnerControls">
+        <TermInfo xmlns="http://schemas.microsoft.com/office/infopath/2007/PartnerControls">
+          <TermName xmlns="http://schemas.microsoft.com/office/infopath/2007/PartnerControls">None</TermName>
+          <TermId xmlns="http://schemas.microsoft.com/office/infopath/2007/PartnerControls">74cb3fdc-b30d-4f2c-aef5-1da0f8bf349d</TermId>
+        </TermInfo>
+      </Terms>
+    </g33e3b7df23349abbdca9de393c78850>
+    <DossierCode xmlns="45986553-e899-46be-a73c-750f1c5bc899" xsi:nil="true"/>
+    <Deliverable xmlns="45986553-e899-46be-a73c-750f1c5bc899" xsi:nil="true"/>
+    <g8a99e28df6d440988d6dce0b9344b81 xmlns="45986553-e899-46be-a73c-750f1c5bc899">
+      <Terms xmlns="http://schemas.microsoft.com/office/infopath/2007/PartnerControls">
+        <TermInfo xmlns="http://schemas.microsoft.com/office/infopath/2007/PartnerControls">
+          <TermName xmlns="http://schemas.microsoft.com/office/infopath/2007/PartnerControls">None</TermName>
+          <TermId xmlns="http://schemas.microsoft.com/office/infopath/2007/PartnerControls">29039e7e-7593-4441-95be-d60526829c00</TermId>
+        </TermInfo>
+      </Terms>
+    </g8a99e28df6d440988d6dce0b9344b81>
+    <e027992bec4540bf8b554d57c507b995 xmlns="45986553-e899-46be-a73c-750f1c5bc899">
+      <Terms xmlns="http://schemas.microsoft.com/office/infopath/2007/PartnerControls"/>
+    </e027992bec4540bf8b554d57c507b995>
+    <ProductTitle xmlns="45986553-e899-46be-a73c-750f1c5bc899" xsi:nil="true"/>
+    <ProjectTitle xmlns="45986553-e899-46be-a73c-750f1c5bc899" xsi:nil="true"/>
+    <dfc180bb2b8948009c209209933a0ae3 xmlns="45986553-e899-46be-a73c-750f1c5bc899">
+      <Terms xmlns="http://schemas.microsoft.com/office/infopath/2007/PartnerControls"/>
+    </dfc180bb2b8948009c209209933a0ae3>
+    <DocumentTypeTitle xmlns="45986553-e899-46be-a73c-750f1c5bc899" xsi:nil="true"/>
+    <Permalink xmlns="45986553-e899-46be-a73c-750f1c5bc899">
+      <Url xsi:nil="true"/>
+      <Description xsi:nil="true"/>
+    </Permalink>
+    <ProductCode xmlns="45986553-e899-46be-a73c-750f1c5bc899" xsi:nil="true"/>
+    <VersionExport xmlns="45986553-e899-46be-a73c-750f1c5bc899" xsi:nil="true"/>
+    <TaxCatchAll xmlns="ab9bf797-883e-4df5-8f3f-9f39f803b465">
+      <Value>6</Value>
+      <Value>5</Value>
+      <Value>4</Value>
+      <Value>3</Value>
+    </TaxCatchAll>
+    <dcac2ace3c4047ce9abedf13ca707e3a xmlns="45986553-e899-46be-a73c-750f1c5bc899">
+      <Terms xmlns="http://schemas.microsoft.com/office/infopath/2007/PartnerControls">
+        <TermInfo xmlns="http://schemas.microsoft.com/office/infopath/2007/PartnerControls">
+          <TermName xmlns="http://schemas.microsoft.com/office/infopath/2007/PartnerControls">None</TermName>
+          <TermId xmlns="http://schemas.microsoft.com/office/infopath/2007/PartnerControls">a77ca78b-22e5-481e-b78f-e2ddf8ef01b2</TermId>
+        </TermInfo>
+      </Terms>
+    </dcac2ace3c4047ce9abedf13ca707e3a>
+    <he14fcbe6bb241e8ae72418aa5eb7f47 xmlns="45986553-e899-46be-a73c-750f1c5bc899">
+      <Terms xmlns="http://schemas.microsoft.com/office/infopath/2007/PartnerControls">
+        <TermInfo xmlns="http://schemas.microsoft.com/office/infopath/2007/PartnerControls">
+          <TermName xmlns="http://schemas.microsoft.com/office/infopath/2007/PartnerControls">None</TermName>
+          <TermId xmlns="http://schemas.microsoft.com/office/infopath/2007/PartnerControls">08de43cc-997b-4e32-8fd3-89ac5022b97a</TermId>
+        </TermInfo>
+      </Terms>
+    </he14fcbe6bb241e8ae72418aa5eb7f47>
+    <ProjectCode xmlns="45986553-e899-46be-a73c-750f1c5bc899" xsi:nil="true"/>
+    <DisciplineCode xmlns="45986553-e899-46be-a73c-750f1c5bc899" xsi:nil="true"/>
+    <DocumentTypeCode xmlns="45986553-e899-46be-a73c-750f1c5bc899" xsi:nil="true"/>
+    <QMSTemplate xmlns="45986553-e899-46be-a73c-750f1c5bc899" xsi:nil="true"/>
+    <TaxCatchAllLabel xmlns="ab9bf797-883e-4df5-8f3f-9f39f803b465" xsi:nil="true"/>
+    <_dlc_DocIdPersistId xmlns="45986553-e899-46be-a73c-750f1c5bc899" xsi:nil="true"/>
+    <Obsolete xmlns="45986553-e899-46be-a73c-750f1c5bc899" xsi:nil="true"/>
+  </documentManagement>
+</p:properties>
 </file>
 
 <file path=customXml/itemProps1.xml><?xml version="1.0" encoding="utf-8"?>
+<ds:datastoreItem xmlns:ds="http://schemas.openxmlformats.org/officeDocument/2006/customXml" ds:itemID="{EFDA94AD-D217-492C-A363-672ADD841FF7}">
+  <ds:schemaRefs>
+    <ds:schemaRef ds:uri="http://schemas.microsoft.com/sharepoint/v3/contenttype/forms"/>
+  </ds:schemaRefs>
+</ds:datastoreItem>
+</file>
+
+<file path=customXml/itemProps2.xml><?xml version="1.0" encoding="utf-8"?>
 <ds:datastoreItem xmlns:ds="http://schemas.openxmlformats.org/officeDocument/2006/customXml" ds:itemID="{628A0CEB-A754-4748-ACF3-8F5CB3256EC5}">
   <ds:schemaRefs>
     <ds:schemaRef ds:uri="http://schemas.microsoft.com/sharepoint/events"/>
@@ -6846,21 +6615,10 @@
 </ds:datastoreItem>
 </file>
 
-<file path=customXml/itemProps2.xml><?xml version="1.0" encoding="utf-8"?>
-<ds:datastoreItem xmlns:ds="http://schemas.openxmlformats.org/officeDocument/2006/customXml" ds:itemID="{EFDA94AD-D217-492C-A363-672ADD841FF7}">
+<file path=customXml/itemProps3.xml><?xml version="1.0" encoding="utf-8"?>
+<ds:datastoreItem xmlns:ds="http://schemas.openxmlformats.org/officeDocument/2006/customXml" ds:itemID="{88830594-8C8F-4AD2-93FA-29D321F31C6E}">
   <ds:schemaRefs>
-    <ds:schemaRef ds:uri="http://schemas.microsoft.com/sharepoint/v3/contenttype/forms"/>
-  </ds:schemaRefs>
-</ds:datastoreItem>
-</file>
-
-<file path=customXml/itemProps3.xml><?xml version="1.0" encoding="utf-8"?>
-<ds:datastoreItem xmlns:ds="http://schemas.openxmlformats.org/officeDocument/2006/customXml" ds:itemID="{2F755C83-2995-41BD-B2C5-02B1FC97EDEF}">
-  <ds:schemaRefs>
-    <ds:schemaRef ds:uri="http://schemas.microsoft.com/office/2006/metadata/properties"/>
-    <ds:schemaRef ds:uri="http://schemas.microsoft.com/office/infopath/2007/PartnerControls"/>
-    <ds:schemaRef ds:uri="45986553-e899-46be-a73c-750f1c5bc899"/>
-    <ds:schemaRef ds:uri="ab9bf797-883e-4df5-8f3f-9f39f803b465"/>
+    <ds:schemaRef ds:uri="Microsoft.SharePoint.Taxonomy.ContentTypeSync"/>
   </ds:schemaRefs>
 </ds:datastoreItem>
 </file>
@@ -6885,9 +6643,12 @@
 </file>
 
 <file path=customXml/itemProps5.xml><?xml version="1.0" encoding="utf-8"?>
-<ds:datastoreItem xmlns:ds="http://schemas.openxmlformats.org/officeDocument/2006/customXml" ds:itemID="{88830594-8C8F-4AD2-93FA-29D321F31C6E}">
+<ds:datastoreItem xmlns:ds="http://schemas.openxmlformats.org/officeDocument/2006/customXml" ds:itemID="{2F755C83-2995-41BD-B2C5-02B1FC97EDEF}">
   <ds:schemaRefs>
-    <ds:schemaRef ds:uri="Microsoft.SharePoint.Taxonomy.ContentTypeSync"/>
+    <ds:schemaRef ds:uri="http://schemas.microsoft.com/office/2006/metadata/properties"/>
+    <ds:schemaRef ds:uri="http://schemas.microsoft.com/office/infopath/2007/PartnerControls"/>
+    <ds:schemaRef ds:uri="45986553-e899-46be-a73c-750f1c5bc899"/>
+    <ds:schemaRef ds:uri="ab9bf797-883e-4df5-8f3f-9f39f803b465"/>
   </ds:schemaRefs>
 </ds:datastoreItem>
 </file>
</xml_diff>